<commit_message>
US2 and US3, plus test
</commit_message>
<xml_diff>
--- a/Dokumentation/Rapport.docx
+++ b/Dokumentation/Rapport.docx
@@ -3,8 +3,13 @@
 <w:document xmlns:wpc="http://schemas.microsoft.com/office/word/2010/wordprocessingCanvas" xmlns:cx="http://schemas.microsoft.com/office/drawing/2014/chartex" xmlns:cx1="http://schemas.microsoft.com/office/drawing/2015/9/8/chartex" xmlns:cx2="http://schemas.microsoft.com/office/drawing/2015/10/21/chartex" xmlns:cx3="http://schemas.microsoft.com/office/drawing/2016/5/9/chartex" xmlns:cx4="http://schemas.microsoft.com/office/drawing/2016/5/10/chartex" xmlns:cx5="http://schemas.microsoft.com/office/drawing/2016/5/11/chartex" xmlns:cx6="http://schemas.microsoft.com/office/drawing/2016/5/12/chartex" xmlns:cx7="http://schemas.microsoft.com/office/drawing/2016/5/13/chartex" xmlns:cx8="http://schemas.microsoft.com/office/drawing/2016/5/14/chartex" xmlns:mc="http://schemas.openxmlformats.org/markup-compatibility/2006" xmlns:aink="http://schemas.microsoft.com/office/drawing/2016/ink" xmlns:am3d="http://schemas.microsoft.com/office/drawing/2017/model3d" xmlns:o="urn:schemas-microsoft-com:office:office" xmlns:r="http://schemas.openxmlformats.org/officeDocument/2006/relationships" xmlns:m="http://schemas.openxmlformats.org/officeDocument/2006/math" xmlns:v="urn:schemas-microsoft-com:vml" xmlns:wp14="http://schemas.microsoft.com/office/word/2010/wordprocessingDrawing" xmlns:wp="http://schemas.openxmlformats.org/drawingml/2006/wordprocessingDrawing" xmlns:w10="urn:schemas-microsoft-com:office:word" xmlns:w="http://schemas.openxmlformats.org/wordprocessingml/2006/main" xmlns:w14="http://schemas.microsoft.com/office/word/2010/wordml" xmlns:w15="http://schemas.microsoft.com/office/word/2012/wordml" xmlns:w16cex="http://schemas.microsoft.com/office/word/2018/wordml/cex" xmlns:w16cid="http://schemas.microsoft.com/office/word/2016/wordml/cid" xmlns:w16="http://schemas.microsoft.com/office/word/2018/wordml" xmlns:w16sdtdh="http://schemas.microsoft.com/office/word/2020/wordml/sdtdatahash" xmlns:w16se="http://schemas.microsoft.com/office/word/2015/wordml/symex" xmlns:wpg="http://schemas.microsoft.com/office/word/2010/wordprocessingGroup" xmlns:wpi="http://schemas.microsoft.com/office/word/2010/wordprocessingInk" xmlns:wne="http://schemas.microsoft.com/office/word/2006/wordml" xmlns:wps="http://schemas.microsoft.com/office/word/2010/wordprocessingShape" mc:Ignorable="w14 w15 w16se w16cid w16 w16cex w16sdtdh wp14">
   <w:body>
     <w:p>
+      <w:proofErr w:type="spellStart"/>
       <w:r>
-        <w:t>MeeW Aflevering</w:t>
+        <w:t>MeeW</w:t>
+      </w:r>
+      <w:proofErr w:type="spellEnd"/>
+      <w:r>
+        <w:t xml:space="preserve"> Aflevering</w:t>
       </w:r>
     </w:p>
     <w:p/>
@@ -148,7 +153,15 @@
           </w:tcPr>
           <w:p>
             <w:r>
-              <w:t>Opbygning af backend/frontend logik, samt dannelse af projekt</w:t>
+              <w:t xml:space="preserve">Opbygning af </w:t>
+            </w:r>
+            <w:proofErr w:type="spellStart"/>
+            <w:r>
+              <w:t>backend</w:t>
+            </w:r>
+            <w:proofErr w:type="spellEnd"/>
+            <w:r>
+              <w:t>/frontend logik, samt dannelse af projekt</w:t>
             </w:r>
           </w:p>
         </w:tc>
@@ -181,13 +194,21 @@
           <w:tcPr>
             <w:tcW w:w="7087" w:type="dxa"/>
           </w:tcPr>
-          <w:p/>
+          <w:p>
+            <w:r>
+              <w:t>Rest API, test og kontrol af endpoints</w:t>
+            </w:r>
+          </w:p>
         </w:tc>
         <w:tc>
           <w:tcPr>
             <w:tcW w:w="1122" w:type="dxa"/>
           </w:tcPr>
-          <w:p/>
+          <w:p>
+            <w:r>
+              <w:t>12 timer</w:t>
+            </w:r>
+          </w:p>
         </w:tc>
       </w:tr>
       <w:tr>
@@ -294,7 +315,15 @@
     <w:p>
       <w:r>
         <w:lastRenderedPageBreak/>
-        <w:t>User Stories:</w:t>
+        <w:t xml:space="preserve">User </w:t>
+      </w:r>
+      <w:proofErr w:type="spellStart"/>
+      <w:r>
+        <w:t>Stories</w:t>
+      </w:r>
+      <w:proofErr w:type="spellEnd"/>
+      <w:r>
+        <w:t>:</w:t>
       </w:r>
     </w:p>
     <w:p/>
@@ -651,7 +680,23 @@
                 <w:rFonts w:cstheme="minorHAnsi"/>
                 <w:color w:val="000000"/>
               </w:rPr>
-              <w:t xml:space="preserve"> admin skal jeg kunne logge ind på hjemmesiden</w:t>
+              <w:t xml:space="preserve"> </w:t>
+            </w:r>
+            <w:proofErr w:type="spellStart"/>
+            <w:r>
+              <w:rPr>
+                <w:rFonts w:cstheme="minorHAnsi"/>
+                <w:color w:val="000000"/>
+              </w:rPr>
+              <w:t>admin</w:t>
+            </w:r>
+            <w:proofErr w:type="spellEnd"/>
+            <w:r>
+              <w:rPr>
+                <w:rFonts w:cstheme="minorHAnsi"/>
+                <w:color w:val="000000"/>
+              </w:rPr>
+              <w:t xml:space="preserve"> skal jeg kunne logge ind på hjemmesiden</w:t>
             </w:r>
           </w:p>
         </w:tc>
@@ -1032,7 +1077,23 @@
                 <w:rFonts w:cstheme="minorHAnsi"/>
                 <w:color w:val="000000"/>
               </w:rPr>
-              <w:t>Som admin skal jeg kunne se alle de rul en bruger har fortaget sig</w:t>
+              <w:t xml:space="preserve">Som </w:t>
+            </w:r>
+            <w:proofErr w:type="spellStart"/>
+            <w:r>
+              <w:rPr>
+                <w:rFonts w:cstheme="minorHAnsi"/>
+                <w:color w:val="000000"/>
+              </w:rPr>
+              <w:t>admin</w:t>
+            </w:r>
+            <w:proofErr w:type="spellEnd"/>
+            <w:r>
+              <w:rPr>
+                <w:rFonts w:cstheme="minorHAnsi"/>
+                <w:color w:val="000000"/>
+              </w:rPr>
+              <w:t xml:space="preserve"> skal jeg kunne se alle de rul en bruger har fortaget sig</w:t>
             </w:r>
           </w:p>
         </w:tc>
@@ -1166,14 +1227,46 @@
           <w:rFonts w:cstheme="minorHAnsi"/>
           <w:color w:val="000000" w:themeColor="text1"/>
         </w:rPr>
-        <w:t>V: Velocity (E * P)</w:t>
+        <w:t xml:space="preserve">V: </w:t>
+      </w:r>
+      <w:proofErr w:type="spellStart"/>
+      <w:r>
+        <w:rPr>
+          <w:rFonts w:cstheme="minorHAnsi"/>
+          <w:color w:val="000000" w:themeColor="text1"/>
+        </w:rPr>
+        <w:t>Velocity</w:t>
+      </w:r>
+      <w:proofErr w:type="spellEnd"/>
+      <w:r>
+        <w:rPr>
+          <w:rFonts w:cstheme="minorHAnsi"/>
+          <w:color w:val="000000" w:themeColor="text1"/>
+        </w:rPr>
+        <w:t xml:space="preserve"> (E * </w:t>
+      </w:r>
+      <w:proofErr w:type="gramStart"/>
+      <w:r>
+        <w:rPr>
+          <w:rFonts w:cstheme="minorHAnsi"/>
+          <w:color w:val="000000" w:themeColor="text1"/>
+        </w:rPr>
+        <w:t>P)</w:t>
       </w:r>
       <w:r>
         <w:rPr>
           <w:rFonts w:cstheme="minorHAnsi"/>
           <w:color w:val="000000" w:themeColor="text1"/>
         </w:rPr>
-        <w:t xml:space="preserve">      </w:t>
+        <w:t xml:space="preserve">   </w:t>
+      </w:r>
+      <w:proofErr w:type="gramEnd"/>
+      <w:r>
+        <w:rPr>
+          <w:rFonts w:cstheme="minorHAnsi"/>
+          <w:color w:val="000000" w:themeColor="text1"/>
+        </w:rPr>
+        <w:t xml:space="preserve">   </w:t>
       </w:r>
       <w:r>
         <w:rPr>
@@ -1269,6 +1362,7 @@
                 <w:color w:val="000000" w:themeColor="text1"/>
               </w:rPr>
             </w:pPr>
+            <w:proofErr w:type="spellStart"/>
             <w:r>
               <w:rPr>
                 <w:rFonts w:cstheme="minorHAnsi"/>
@@ -1276,8 +1370,29 @@
                 <w:bCs/>
                 <w:color w:val="000000" w:themeColor="text1"/>
               </w:rPr>
-              <w:t>Acceptance Criteria</w:t>
-            </w:r>
+              <w:t>Acceptance</w:t>
+            </w:r>
+            <w:proofErr w:type="spellEnd"/>
+            <w:r>
+              <w:rPr>
+                <w:rFonts w:cstheme="minorHAnsi"/>
+                <w:b/>
+                <w:bCs/>
+                <w:color w:val="000000" w:themeColor="text1"/>
+              </w:rPr>
+              <w:t xml:space="preserve"> </w:t>
+            </w:r>
+            <w:proofErr w:type="spellStart"/>
+            <w:r>
+              <w:rPr>
+                <w:rFonts w:cstheme="minorHAnsi"/>
+                <w:b/>
+                <w:bCs/>
+                <w:color w:val="000000" w:themeColor="text1"/>
+              </w:rPr>
+              <w:t>Criteria</w:t>
+            </w:r>
+            <w:proofErr w:type="spellEnd"/>
           </w:p>
         </w:tc>
         <w:tc>

</xml_diff>

<commit_message>
US3 and 4 done
</commit_message>
<xml_diff>
--- a/Dokumentation/Rapport.docx
+++ b/Dokumentation/Rapport.docx
@@ -263,13 +263,20 @@
             <w:r>
               <w:t>Udarbejdelse af frontend</w:t>
             </w:r>
+            <w:r>
+              <w:t xml:space="preserve"> og bug fix</w:t>
+            </w:r>
           </w:p>
         </w:tc>
         <w:tc>
           <w:tcPr>
             <w:tcW w:w="1122" w:type="dxa"/>
           </w:tcPr>
-          <w:p/>
+          <w:p>
+            <w:r>
+              <w:t>10 timer</w:t>
+            </w:r>
+          </w:p>
         </w:tc>
       </w:tr>
       <w:tr>
@@ -277,19 +284,39 @@
           <w:tcPr>
             <w:tcW w:w="1413" w:type="dxa"/>
           </w:tcPr>
-          <w:p/>
+          <w:p>
+            <w:r>
+              <w:t>25. oktober</w:t>
+            </w:r>
+          </w:p>
         </w:tc>
         <w:tc>
           <w:tcPr>
             <w:tcW w:w="7087" w:type="dxa"/>
           </w:tcPr>
-          <w:p/>
+          <w:p>
+            <w:r>
+              <w:t xml:space="preserve">Fortsat udarbejdelse af frontend og rettelse af </w:t>
+            </w:r>
+            <w:proofErr w:type="spellStart"/>
+            <w:r>
+              <w:t>backend</w:t>
+            </w:r>
+            <w:proofErr w:type="spellEnd"/>
+            <w:r>
+              <w:t xml:space="preserve"> fejl</w:t>
+            </w:r>
+          </w:p>
         </w:tc>
         <w:tc>
           <w:tcPr>
             <w:tcW w:w="1122" w:type="dxa"/>
           </w:tcPr>
-          <w:p/>
+          <w:p>
+            <w:r>
+              <w:t>12 timer</w:t>
+            </w:r>
+          </w:p>
         </w:tc>
       </w:tr>
       <w:tr>

</xml_diff>

<commit_message>
Repport, diagram and Spin data
</commit_message>
<xml_diff>
--- a/Dokumentation/Rapport.docx
+++ b/Dokumentation/Rapport.docx
@@ -3,25 +3,811 @@
 <w:document xmlns:wpc="http://schemas.microsoft.com/office/word/2010/wordprocessingCanvas" xmlns:cx="http://schemas.microsoft.com/office/drawing/2014/chartex" xmlns:cx1="http://schemas.microsoft.com/office/drawing/2015/9/8/chartex" xmlns:cx2="http://schemas.microsoft.com/office/drawing/2015/10/21/chartex" xmlns:cx3="http://schemas.microsoft.com/office/drawing/2016/5/9/chartex" xmlns:cx4="http://schemas.microsoft.com/office/drawing/2016/5/10/chartex" xmlns:cx5="http://schemas.microsoft.com/office/drawing/2016/5/11/chartex" xmlns:cx6="http://schemas.microsoft.com/office/drawing/2016/5/12/chartex" xmlns:cx7="http://schemas.microsoft.com/office/drawing/2016/5/13/chartex" xmlns:cx8="http://schemas.microsoft.com/office/drawing/2016/5/14/chartex" xmlns:mc="http://schemas.openxmlformats.org/markup-compatibility/2006" xmlns:aink="http://schemas.microsoft.com/office/drawing/2016/ink" xmlns:am3d="http://schemas.microsoft.com/office/drawing/2017/model3d" xmlns:o="urn:schemas-microsoft-com:office:office" xmlns:r="http://schemas.openxmlformats.org/officeDocument/2006/relationships" xmlns:m="http://schemas.openxmlformats.org/officeDocument/2006/math" xmlns:v="urn:schemas-microsoft-com:vml" xmlns:wp14="http://schemas.microsoft.com/office/word/2010/wordprocessingDrawing" xmlns:wp="http://schemas.openxmlformats.org/drawingml/2006/wordprocessingDrawing" xmlns:w10="urn:schemas-microsoft-com:office:word" xmlns:w="http://schemas.openxmlformats.org/wordprocessingml/2006/main" xmlns:w14="http://schemas.microsoft.com/office/word/2010/wordml" xmlns:w15="http://schemas.microsoft.com/office/word/2012/wordml" xmlns:w16cex="http://schemas.microsoft.com/office/word/2018/wordml/cex" xmlns:w16cid="http://schemas.microsoft.com/office/word/2016/wordml/cid" xmlns:w16="http://schemas.microsoft.com/office/word/2018/wordml" xmlns:w16sdtdh="http://schemas.microsoft.com/office/word/2020/wordml/sdtdatahash" xmlns:w16se="http://schemas.microsoft.com/office/word/2015/wordml/symex" xmlns:wpg="http://schemas.microsoft.com/office/word/2010/wordprocessingGroup" xmlns:wpi="http://schemas.microsoft.com/office/word/2010/wordprocessingInk" xmlns:wne="http://schemas.microsoft.com/office/word/2006/wordml" xmlns:wps="http://schemas.microsoft.com/office/word/2010/wordprocessingShape" mc:Ignorable="w14 w15 w16se w16cid w16 w16cex w16sdtdh wp14">
   <w:body>
     <w:p>
+      <w:pPr>
+        <w:rPr>
+          <w:sz w:val="144"/>
+          <w:szCs w:val="144"/>
+        </w:rPr>
+      </w:pPr>
+    </w:p>
+    <w:p>
+      <w:pPr>
+        <w:jc w:val="center"/>
+        <w:rPr>
+          <w:sz w:val="40"/>
+          <w:szCs w:val="40"/>
+        </w:rPr>
+      </w:pPr>
+    </w:p>
+    <w:p>
+      <w:pPr>
+        <w:rPr>
+          <w:sz w:val="40"/>
+          <w:szCs w:val="40"/>
+        </w:rPr>
+      </w:pPr>
+    </w:p>
+    <w:p>
+      <w:pPr>
+        <w:rPr>
+          <w:sz w:val="40"/>
+          <w:szCs w:val="40"/>
+        </w:rPr>
+      </w:pPr>
+    </w:p>
+    <w:p>
+      <w:pPr>
+        <w:jc w:val="center"/>
+        <w:rPr>
+          <w:color w:val="000000" w:themeColor="text1"/>
+          <w:sz w:val="180"/>
+          <w:szCs w:val="180"/>
+        </w:rPr>
+      </w:pPr>
       <w:proofErr w:type="spellStart"/>
       <w:r>
+        <w:rPr>
+          <w:color w:val="000000" w:themeColor="text1"/>
+          <w:sz w:val="180"/>
+          <w:szCs w:val="180"/>
+        </w:rPr>
         <w:t>MeeW</w:t>
       </w:r>
       <w:proofErr w:type="spellEnd"/>
-      <w:r>
-        <w:t xml:space="preserve"> Aflevering</w:t>
-      </w:r>
+    </w:p>
+    <w:p>
+      <w:pPr>
+        <w:jc w:val="center"/>
+        <w:rPr>
+          <w:color w:val="7F7F7F" w:themeColor="text1" w:themeTint="80"/>
+          <w:sz w:val="22"/>
+          <w:szCs w:val="22"/>
+        </w:rPr>
+      </w:pPr>
+    </w:p>
+    <w:p>
+      <w:pPr>
+        <w:jc w:val="center"/>
+        <w:rPr>
+          <w:color w:val="7F7F7F" w:themeColor="text1" w:themeTint="80"/>
+          <w:sz w:val="28"/>
+          <w:szCs w:val="28"/>
+        </w:rPr>
+      </w:pPr>
+      <w:r>
+        <w:rPr>
+          <w:color w:val="7F7F7F" w:themeColor="text1" w:themeTint="80"/>
+          <w:sz w:val="28"/>
+          <w:szCs w:val="28"/>
+        </w:rPr>
+        <w:t>Case til Jobsamtale</w:t>
+      </w:r>
+    </w:p>
+    <w:p>
+      <w:pPr>
+        <w:jc w:val="center"/>
+        <w:rPr>
+          <w:color w:val="7F7F7F" w:themeColor="text1" w:themeTint="80"/>
+          <w:sz w:val="28"/>
+          <w:szCs w:val="28"/>
+        </w:rPr>
+      </w:pPr>
+      <w:r>
+        <w:rPr>
+          <w:color w:val="7F7F7F" w:themeColor="text1" w:themeTint="80"/>
+          <w:sz w:val="28"/>
+          <w:szCs w:val="28"/>
+        </w:rPr>
+        <w:t>2</w:t>
+      </w:r>
+      <w:r>
+        <w:rPr>
+          <w:color w:val="7F7F7F" w:themeColor="text1" w:themeTint="80"/>
+          <w:sz w:val="28"/>
+          <w:szCs w:val="28"/>
+        </w:rPr>
+        <w:t>9</w:t>
+      </w:r>
+      <w:r>
+        <w:rPr>
+          <w:color w:val="7F7F7F" w:themeColor="text1" w:themeTint="80"/>
+          <w:sz w:val="28"/>
+          <w:szCs w:val="28"/>
+        </w:rPr>
+        <w:t xml:space="preserve">. </w:t>
+      </w:r>
+      <w:r>
+        <w:rPr>
+          <w:color w:val="7F7F7F" w:themeColor="text1" w:themeTint="80"/>
+          <w:sz w:val="28"/>
+          <w:szCs w:val="28"/>
+        </w:rPr>
+        <w:t>oktober</w:t>
+      </w:r>
+      <w:r>
+        <w:rPr>
+          <w:color w:val="7F7F7F" w:themeColor="text1" w:themeTint="80"/>
+          <w:sz w:val="28"/>
+          <w:szCs w:val="28"/>
+        </w:rPr>
+        <w:t xml:space="preserve"> 2021</w:t>
+      </w:r>
+    </w:p>
+    <w:p>
+      <w:pPr>
+        <w:jc w:val="center"/>
+        <w:rPr>
+          <w:color w:val="7F7F7F" w:themeColor="text1" w:themeTint="80"/>
+          <w:sz w:val="28"/>
+          <w:szCs w:val="28"/>
+        </w:rPr>
+      </w:pPr>
+    </w:p>
+    <w:p>
+      <w:pPr>
+        <w:jc w:val="center"/>
+        <w:rPr>
+          <w:color w:val="7F7F7F" w:themeColor="text1" w:themeTint="80"/>
+          <w:sz w:val="28"/>
+          <w:szCs w:val="28"/>
+        </w:rPr>
+      </w:pPr>
+      <w:r>
+        <w:rPr>
+          <w:color w:val="7F7F7F" w:themeColor="text1" w:themeTint="80"/>
+          <w:sz w:val="28"/>
+          <w:szCs w:val="28"/>
+        </w:rPr>
+        <w:t>Projektet kan ses her:</w:t>
+      </w:r>
+    </w:p>
+    <w:p>
+      <w:pPr>
+        <w:jc w:val="center"/>
+        <w:rPr>
+          <w:color w:val="7F7F7F" w:themeColor="text1" w:themeTint="80"/>
+          <w:sz w:val="28"/>
+          <w:szCs w:val="28"/>
+        </w:rPr>
+      </w:pPr>
+      <w:hyperlink r:id="rId5" w:history="1">
+        <w:r>
+          <w:rPr>
+            <w:rStyle w:val="Hyperlink"/>
+            <w:sz w:val="28"/>
+            <w:szCs w:val="28"/>
+          </w:rPr>
+          <w:t>https://codeop</w:t>
+        </w:r>
+        <w:r>
+          <w:rPr>
+            <w:rStyle w:val="Hyperlink"/>
+            <w:sz w:val="28"/>
+            <w:szCs w:val="28"/>
+          </w:rPr>
+          <w:t>s</w:t>
+        </w:r>
+        <w:r>
+          <w:rPr>
+            <w:rStyle w:val="Hyperlink"/>
+            <w:sz w:val="28"/>
+            <w:szCs w:val="28"/>
+          </w:rPr>
+          <w:t>.dk</w:t>
+        </w:r>
+      </w:hyperlink>
+    </w:p>
+    <w:p>
+      <w:pPr>
+        <w:jc w:val="center"/>
+        <w:rPr>
+          <w:color w:val="7F7F7F" w:themeColor="text1" w:themeTint="80"/>
+          <w:sz w:val="28"/>
+          <w:szCs w:val="28"/>
+        </w:rPr>
+      </w:pPr>
+      <w:r>
+        <w:rPr>
+          <w:color w:val="7F7F7F" w:themeColor="text1" w:themeTint="80"/>
+          <w:sz w:val="28"/>
+          <w:szCs w:val="28"/>
+        </w:rPr>
+        <w:t xml:space="preserve">Brugernavn: </w:t>
+      </w:r>
+      <w:proofErr w:type="spellStart"/>
+      <w:r>
+        <w:rPr>
+          <w:color w:val="7F7F7F" w:themeColor="text1" w:themeTint="80"/>
+          <w:sz w:val="28"/>
+          <w:szCs w:val="28"/>
+        </w:rPr>
+        <w:t>admin</w:t>
+      </w:r>
+      <w:proofErr w:type="spellEnd"/>
+    </w:p>
+    <w:p>
+      <w:pPr>
+        <w:jc w:val="center"/>
+        <w:rPr>
+          <w:color w:val="7F7F7F" w:themeColor="text1" w:themeTint="80"/>
+          <w:sz w:val="28"/>
+          <w:szCs w:val="28"/>
+        </w:rPr>
+      </w:pPr>
+      <w:r>
+        <w:rPr>
+          <w:color w:val="7F7F7F" w:themeColor="text1" w:themeTint="80"/>
+          <w:sz w:val="28"/>
+          <w:szCs w:val="28"/>
+        </w:rPr>
+        <w:t>Kodeord: 1234</w:t>
+      </w:r>
+    </w:p>
+    <w:p>
+      <w:pPr>
+        <w:jc w:val="center"/>
+        <w:rPr>
+          <w:color w:val="7F7F7F" w:themeColor="text1" w:themeTint="80"/>
+          <w:sz w:val="28"/>
+          <w:szCs w:val="28"/>
+        </w:rPr>
+      </w:pPr>
+    </w:p>
+    <w:p>
+      <w:pPr>
+        <w:jc w:val="center"/>
+        <w:rPr>
+          <w:color w:val="7F7F7F" w:themeColor="text1" w:themeTint="80"/>
+          <w:sz w:val="32"/>
+          <w:szCs w:val="32"/>
+        </w:rPr>
+      </w:pPr>
+    </w:p>
+    <w:p>
+      <w:pPr>
+        <w:rPr>
+          <w:color w:val="7F7F7F" w:themeColor="text1" w:themeTint="80"/>
+          <w:sz w:val="32"/>
+          <w:szCs w:val="32"/>
+        </w:rPr>
+      </w:pPr>
+    </w:p>
+    <w:p>
+      <w:pPr>
+        <w:rPr>
+          <w:color w:val="7F7F7F" w:themeColor="text1" w:themeTint="80"/>
+          <w:sz w:val="32"/>
+          <w:szCs w:val="32"/>
+        </w:rPr>
+      </w:pPr>
+    </w:p>
+    <w:p>
+      <w:pPr>
+        <w:rPr>
+          <w:color w:val="7F7F7F" w:themeColor="text1" w:themeTint="80"/>
+          <w:sz w:val="32"/>
+          <w:szCs w:val="32"/>
+        </w:rPr>
+      </w:pPr>
+    </w:p>
+    <w:p>
+      <w:pPr>
+        <w:rPr>
+          <w:color w:val="7F7F7F" w:themeColor="text1" w:themeTint="80"/>
+          <w:sz w:val="32"/>
+          <w:szCs w:val="32"/>
+        </w:rPr>
+      </w:pPr>
+    </w:p>
+    <w:p>
+      <w:pPr>
+        <w:rPr>
+          <w:color w:val="7F7F7F" w:themeColor="text1" w:themeTint="80"/>
+          <w:sz w:val="32"/>
+          <w:szCs w:val="32"/>
+        </w:rPr>
+      </w:pPr>
+    </w:p>
+    <w:p>
+      <w:pPr>
+        <w:rPr>
+          <w:color w:val="7F7F7F" w:themeColor="text1" w:themeTint="80"/>
+          <w:sz w:val="32"/>
+          <w:szCs w:val="32"/>
+        </w:rPr>
+      </w:pPr>
+    </w:p>
+    <w:p>
+      <w:pPr>
+        <w:rPr>
+          <w:color w:val="7F7F7F" w:themeColor="text1" w:themeTint="80"/>
+          <w:sz w:val="32"/>
+          <w:szCs w:val="32"/>
+        </w:rPr>
+      </w:pPr>
+    </w:p>
+    <w:p>
+      <w:pPr>
+        <w:rPr>
+          <w:color w:val="7F7F7F" w:themeColor="text1" w:themeTint="80"/>
+          <w:sz w:val="32"/>
+          <w:szCs w:val="32"/>
+        </w:rPr>
+      </w:pPr>
+    </w:p>
+    <w:p>
+      <w:pPr>
+        <w:rPr>
+          <w:color w:val="7F7F7F" w:themeColor="text1" w:themeTint="80"/>
+          <w:sz w:val="32"/>
+          <w:szCs w:val="32"/>
+        </w:rPr>
+      </w:pPr>
+    </w:p>
+    <w:p>
+      <w:pPr>
+        <w:rPr>
+          <w:color w:val="7F7F7F" w:themeColor="text1" w:themeTint="80"/>
+          <w:sz w:val="32"/>
+          <w:szCs w:val="32"/>
+        </w:rPr>
+      </w:pPr>
+    </w:p>
+    <w:p>
+      <w:pPr>
+        <w:rPr>
+          <w:color w:val="7F7F7F" w:themeColor="text1" w:themeTint="80"/>
+          <w:sz w:val="32"/>
+          <w:szCs w:val="32"/>
+        </w:rPr>
+      </w:pPr>
+    </w:p>
+    <w:p>
+      <w:pPr>
+        <w:rPr>
+          <w:color w:val="7F7F7F" w:themeColor="text1" w:themeTint="80"/>
+          <w:sz w:val="32"/>
+          <w:szCs w:val="32"/>
+        </w:rPr>
+      </w:pPr>
+    </w:p>
+    <w:p>
+      <w:pPr>
+        <w:rPr>
+          <w:color w:val="7F7F7F" w:themeColor="text1" w:themeTint="80"/>
+          <w:sz w:val="32"/>
+          <w:szCs w:val="32"/>
+        </w:rPr>
+      </w:pPr>
+    </w:p>
+    <w:p>
+      <w:pPr>
+        <w:rPr>
+          <w:color w:val="7F7F7F" w:themeColor="text1" w:themeTint="80"/>
+          <w:sz w:val="32"/>
+          <w:szCs w:val="32"/>
+        </w:rPr>
+      </w:pPr>
+    </w:p>
+    <w:p>
+      <w:pPr>
+        <w:rPr>
+          <w:color w:val="7F7F7F" w:themeColor="text1" w:themeTint="80"/>
+          <w:sz w:val="32"/>
+          <w:szCs w:val="32"/>
+        </w:rPr>
+      </w:pPr>
+    </w:p>
+    <w:p>
+      <w:pPr>
+        <w:rPr>
+          <w:color w:val="7F7F7F" w:themeColor="text1" w:themeTint="80"/>
+          <w:sz w:val="32"/>
+          <w:szCs w:val="32"/>
+        </w:rPr>
+      </w:pPr>
     </w:p>
     <w:p/>
     <w:p>
-      <w:r>
-        <w:t>Business Case:</w:t>
+      <w:pPr>
+        <w:rPr>
+          <w:b/>
+          <w:bCs/>
+        </w:rPr>
+      </w:pPr>
+      <w:r>
+        <w:rPr>
+          <w:b/>
+          <w:bCs/>
+        </w:rPr>
+        <w:t>Formål</w:t>
+      </w:r>
+      <w:r>
+        <w:rPr>
+          <w:b/>
+          <w:bCs/>
+        </w:rPr>
+        <w:t>:</w:t>
+      </w:r>
+    </w:p>
+    <w:p>
+      <w:r>
+        <w:t xml:space="preserve">Lykke ApS vil gerne bygge en forretning, hvor de kan leje lykkehjul til andre virksomheder. I denne forbindelse har Lykke ApS efterspurgt et MVP, så de kan gennemføre og bevise deres </w:t>
+      </w:r>
+      <w:proofErr w:type="spellStart"/>
+      <w:r>
+        <w:t>PoC</w:t>
+      </w:r>
+      <w:proofErr w:type="spellEnd"/>
+      <w:r>
+        <w:t>.</w:t>
       </w:r>
     </w:p>
     <w:p/>
     <w:p>
-      <w:r>
+      <w:pPr>
+        <w:rPr>
+          <w:b/>
+          <w:bCs/>
+        </w:rPr>
+      </w:pPr>
+      <w:r>
+        <w:rPr>
+          <w:b/>
+          <w:bCs/>
+        </w:rPr>
+        <w:t>Business Case</w:t>
+      </w:r>
+      <w:r>
+        <w:rPr>
+          <w:b/>
+          <w:bCs/>
+        </w:rPr>
+        <w:t>:</w:t>
+      </w:r>
+    </w:p>
+    <w:p>
+      <w:r>
+        <w:t xml:space="preserve">Lykke ApS ønsker at give deres kunder muligheden for at bygge lykkehjul der kan brugerdefineres til deres kunders behov. Kunderne får stillet et API til rådighed hvor de kan oprette </w:t>
+      </w:r>
+      <w:r>
+        <w:t xml:space="preserve">lykkehjul, samt gennemføre </w:t>
+      </w:r>
+      <w:proofErr w:type="spellStart"/>
+      <w:r>
+        <w:t>spins</w:t>
+      </w:r>
+      <w:proofErr w:type="spellEnd"/>
+      <w:r>
+        <w:t xml:space="preserve"> med lykkehjulet. Lykke ApS står for indsamlingen af data, samt for administreringen af de forskellige lykkehjul.</w:t>
+      </w:r>
+    </w:p>
+    <w:p/>
+    <w:p>
+      <w:pPr>
+        <w:rPr>
+          <w:b/>
+          <w:bCs/>
+        </w:rPr>
+      </w:pPr>
+      <w:r>
+        <w:rPr>
+          <w:b/>
+          <w:bCs/>
+        </w:rPr>
+        <w:t>Indtjening:</w:t>
+      </w:r>
+    </w:p>
+    <w:p>
+      <w:r>
+        <w:t>Lykke ApS ønsker at øge deres omsætning på følgende måde:</w:t>
+      </w:r>
+    </w:p>
+    <w:p>
+      <w:pPr>
+        <w:pStyle w:val="Listeafsnit"/>
+        <w:numPr>
+          <w:ilvl w:val="0"/>
+          <w:numId w:val="1"/>
+        </w:numPr>
+      </w:pPr>
+      <w:r>
+        <w:t>Oprettelse af lykkehjul</w:t>
+      </w:r>
+    </w:p>
+    <w:p>
+      <w:pPr>
+        <w:pStyle w:val="Listeafsnit"/>
+        <w:numPr>
+          <w:ilvl w:val="0"/>
+          <w:numId w:val="1"/>
+        </w:numPr>
+      </w:pPr>
+      <w:r>
+        <w:t>Udlejning af lykkehjul</w:t>
+      </w:r>
+    </w:p>
+    <w:p>
+      <w:pPr>
+        <w:pStyle w:val="Listeafsnit"/>
+        <w:numPr>
+          <w:ilvl w:val="0"/>
+          <w:numId w:val="1"/>
+        </w:numPr>
+      </w:pPr>
+      <w:r>
+        <w:t>Salg af data genereret af de forskellige lykkehjul</w:t>
+      </w:r>
+    </w:p>
+    <w:p/>
+    <w:p>
+      <w:pPr>
+        <w:rPr>
+          <w:b/>
+          <w:bCs/>
+        </w:rPr>
+      </w:pPr>
+      <w:r>
+        <w:rPr>
+          <w:b/>
+          <w:bCs/>
+        </w:rPr>
+        <w:t>Videreudviklingsmuligheder:</w:t>
+      </w:r>
+    </w:p>
+    <w:p>
+      <w:r>
+        <w:t>Lykke ApS vil i fremtiden gerne udvide forretningsmodellen, så den inkl.:</w:t>
+      </w:r>
+    </w:p>
+    <w:p>
+      <w:pPr>
+        <w:pStyle w:val="Listeafsnit"/>
+        <w:numPr>
+          <w:ilvl w:val="0"/>
+          <w:numId w:val="1"/>
+        </w:numPr>
+      </w:pPr>
+      <w:r>
+        <w:t>Indtjening via klik</w:t>
+      </w:r>
+    </w:p>
+    <w:p>
+      <w:pPr>
+        <w:pStyle w:val="Listeafsnit"/>
+        <w:numPr>
+          <w:ilvl w:val="0"/>
+          <w:numId w:val="1"/>
+        </w:numPr>
+      </w:pPr>
+      <w:r>
+        <w:t xml:space="preserve">Indtjening via </w:t>
+      </w:r>
+      <w:proofErr w:type="spellStart"/>
+      <w:r>
+        <w:t>redirect</w:t>
+      </w:r>
+      <w:proofErr w:type="spellEnd"/>
+      <w:r>
+        <w:t xml:space="preserve"> til andre partnerhjemmesider</w:t>
+      </w:r>
+    </w:p>
+    <w:p>
+      <w:pPr>
+        <w:pStyle w:val="Listeafsnit"/>
+        <w:numPr>
+          <w:ilvl w:val="0"/>
+          <w:numId w:val="1"/>
+        </w:numPr>
+      </w:pPr>
+      <w:r>
+        <w:t xml:space="preserve">Salg af </w:t>
+      </w:r>
+      <w:proofErr w:type="spellStart"/>
+      <w:r>
+        <w:t>LEAD’s</w:t>
+      </w:r>
+      <w:proofErr w:type="spellEnd"/>
+      <w:r>
+        <w:t xml:space="preserve"> til potentielle kunder</w:t>
+      </w:r>
+    </w:p>
+    <w:p>
+      <w:pPr>
+        <w:pStyle w:val="Listeafsnit"/>
+        <w:numPr>
+          <w:ilvl w:val="0"/>
+          <w:numId w:val="1"/>
+        </w:numPr>
+      </w:pPr>
+      <w:r>
+        <w:t xml:space="preserve">Salg af lykkehjul til mindre hjemmesider </w:t>
+      </w:r>
+      <w:proofErr w:type="spellStart"/>
+      <w:r>
+        <w:t>mhp</w:t>
+      </w:r>
+      <w:proofErr w:type="spellEnd"/>
+      <w:r>
+        <w:t xml:space="preserve">. at øge deres </w:t>
+      </w:r>
+      <w:proofErr w:type="spellStart"/>
+      <w:r>
+        <w:t>traction</w:t>
+      </w:r>
+      <w:proofErr w:type="spellEnd"/>
+      <w:r>
+        <w:t xml:space="preserve"> </w:t>
+      </w:r>
+    </w:p>
+    <w:p>
+      <w:pPr>
+        <w:pStyle w:val="Listeafsnit"/>
+        <w:numPr>
+          <w:ilvl w:val="0"/>
+          <w:numId w:val="1"/>
+        </w:numPr>
+      </w:pPr>
+      <w:r>
+        <w:t>Videreudvikling af lykkehjulet, så det fx også kan bruges som skrabelodder</w:t>
+      </w:r>
+    </w:p>
+    <w:p>
+      <w:pPr>
+        <w:pStyle w:val="Listeafsnit"/>
+        <w:numPr>
+          <w:ilvl w:val="0"/>
+          <w:numId w:val="1"/>
+        </w:numPr>
+      </w:pPr>
+      <w:r>
+        <w:t>Skabe sæsonbestemte lykkehjul</w:t>
+      </w:r>
+    </w:p>
+    <w:p>
+      <w:pPr>
+        <w:pStyle w:val="Listeafsnit"/>
+        <w:numPr>
+          <w:ilvl w:val="0"/>
+          <w:numId w:val="1"/>
+        </w:numPr>
+      </w:pPr>
+      <w:r>
+        <w:t xml:space="preserve">Skabe firmaaftaler, så Lykke ApS lykkehjul kan spilles på firmaers intranet og </w:t>
+      </w:r>
+      <w:proofErr w:type="spellStart"/>
+      <w:r>
+        <w:t>apps</w:t>
+      </w:r>
+      <w:proofErr w:type="spellEnd"/>
+    </w:p>
+    <w:p>
+      <w:pPr>
+        <w:pStyle w:val="Listeafsnit"/>
+        <w:numPr>
+          <w:ilvl w:val="0"/>
+          <w:numId w:val="1"/>
+        </w:numPr>
+      </w:pPr>
+      <w:r>
+        <w:t>Skabe et spilleunivers via app eller hjemmeside</w:t>
+      </w:r>
+    </w:p>
+    <w:p/>
+    <w:p>
+      <w:pPr>
+        <w:rPr>
+          <w:b/>
+          <w:bCs/>
+        </w:rPr>
+      </w:pPr>
+      <w:r>
+        <w:rPr>
+          <w:b/>
+          <w:bCs/>
+        </w:rPr>
+        <w:t>Sikkerhed og teknologi:</w:t>
+      </w:r>
+    </w:p>
+    <w:p>
+      <w:r>
+        <w:t xml:space="preserve">Projektet benytter sig af Java (Maven) og REST API som </w:t>
+      </w:r>
+      <w:proofErr w:type="spellStart"/>
+      <w:r>
+        <w:t>backend</w:t>
+      </w:r>
+      <w:proofErr w:type="spellEnd"/>
+      <w:r>
+        <w:t xml:space="preserve"> og React.js som frontend. </w:t>
+      </w:r>
+      <w:r>
+        <w:t xml:space="preserve">Sikkerheden gennemføres vha. JWT. Alle firmakritiske </w:t>
+      </w:r>
+      <w:proofErr w:type="spellStart"/>
+      <w:r>
+        <w:t>endpoints</w:t>
+      </w:r>
+      <w:proofErr w:type="spellEnd"/>
+      <w:r>
+        <w:t xml:space="preserve"> er beskyttet vha. JWT.</w:t>
+      </w:r>
+    </w:p>
+    <w:p/>
+    <w:p>
+      <w:pPr>
+        <w:rPr>
+          <w:b/>
+          <w:bCs/>
+        </w:rPr>
+      </w:pPr>
+      <w:r>
+        <w:rPr>
+          <w:b/>
+          <w:bCs/>
+        </w:rPr>
+        <w:t xml:space="preserve">Håndtering af data: </w:t>
+      </w:r>
+    </w:p>
+    <w:p>
+      <w:r>
+        <w:t xml:space="preserve">For at kunne håndteretrafikken, er frontend hostet på sin egen droplet og </w:t>
+      </w:r>
+      <w:proofErr w:type="spellStart"/>
+      <w:r>
+        <w:t>backend</w:t>
+      </w:r>
+      <w:proofErr w:type="spellEnd"/>
+      <w:r>
+        <w:t xml:space="preserve"> på en anden. Hvis trafikken stiger, så kan man enten </w:t>
+      </w:r>
+      <w:r>
+        <w:t xml:space="preserve">flytte databasen over på en </w:t>
+      </w:r>
+      <w:proofErr w:type="spellStart"/>
+      <w:r>
+        <w:t>cloud</w:t>
+      </w:r>
+      <w:proofErr w:type="spellEnd"/>
+      <w:r>
+        <w:t xml:space="preserve"> server, eller man kan opsætte flere servers til at håndtere trafikken. Her kan den ene server så for at videresende </w:t>
+      </w:r>
+      <w:proofErr w:type="spellStart"/>
+      <w:r>
+        <w:t>requests</w:t>
+      </w:r>
+      <w:proofErr w:type="spellEnd"/>
+      <w:r>
+        <w:t xml:space="preserve"> til andre servers hvis belysningen bliver for høj og en anden kan stå for at cache serverne. Det vigtige ved denne løsning er, at alle servers skal være ens, samt at alle databaser er synkroniseret hvis de deles op. </w:t>
+      </w:r>
+      <w:proofErr w:type="spellStart"/>
+      <w:r>
+        <w:t>Docker</w:t>
+      </w:r>
+      <w:proofErr w:type="spellEnd"/>
+      <w:r>
+        <w:t xml:space="preserve"> containers vil være et godt værktøj hertil.</w:t>
+      </w:r>
+    </w:p>
+    <w:p>
+      <w:pPr>
+        <w:rPr>
+          <w:b/>
+          <w:bCs/>
+        </w:rPr>
+      </w:pPr>
+      <w:r>
+        <w:rPr>
+          <w:b/>
+          <w:bCs/>
+        </w:rPr>
+        <w:lastRenderedPageBreak/>
         <w:t>Tidskema:</w:t>
+      </w:r>
+    </w:p>
+    <w:p>
+      <w:r>
+        <w:t>Den ca. tid som er blevet brugt på projektet kan ses i følgende skema.</w:t>
       </w:r>
     </w:p>
     <w:p/>
@@ -32,14 +818,14 @@
         <w:tblLook w:val="04A0" w:firstRow="1" w:lastRow="0" w:firstColumn="1" w:lastColumn="0" w:noHBand="0" w:noVBand="1"/>
       </w:tblPr>
       <w:tblGrid>
-        <w:gridCol w:w="1396"/>
-        <w:gridCol w:w="6860"/>
+        <w:gridCol w:w="1395"/>
+        <w:gridCol w:w="6862"/>
         <w:gridCol w:w="1366"/>
       </w:tblGrid>
       <w:tr>
         <w:tc>
           <w:tcPr>
-            <w:tcW w:w="1413" w:type="dxa"/>
+            <w:tcW w:w="1395" w:type="dxa"/>
             <w:shd w:val="clear" w:color="auto" w:fill="BFBFBF" w:themeFill="background1" w:themeFillShade="BF"/>
           </w:tcPr>
           <w:p>
@@ -61,7 +847,7 @@
         </w:tc>
         <w:tc>
           <w:tcPr>
-            <w:tcW w:w="7087" w:type="dxa"/>
+            <w:tcW w:w="6862" w:type="dxa"/>
             <w:shd w:val="clear" w:color="auto" w:fill="BFBFBF" w:themeFill="background1" w:themeFillShade="BF"/>
           </w:tcPr>
           <w:p>
@@ -83,7 +869,7 @@
         </w:tc>
         <w:tc>
           <w:tcPr>
-            <w:tcW w:w="1122" w:type="dxa"/>
+            <w:tcW w:w="1366" w:type="dxa"/>
             <w:shd w:val="clear" w:color="auto" w:fill="BFBFBF" w:themeFill="background1" w:themeFillShade="BF"/>
           </w:tcPr>
           <w:p>
@@ -107,7 +893,7 @@
       <w:tr>
         <w:tc>
           <w:tcPr>
-            <w:tcW w:w="1413" w:type="dxa"/>
+            <w:tcW w:w="1395" w:type="dxa"/>
           </w:tcPr>
           <w:p>
             <w:r>
@@ -117,7 +903,7 @@
         </w:tc>
         <w:tc>
           <w:tcPr>
-            <w:tcW w:w="7087" w:type="dxa"/>
+            <w:tcW w:w="6862" w:type="dxa"/>
           </w:tcPr>
           <w:p>
             <w:r>
@@ -127,7 +913,7 @@
         </w:tc>
         <w:tc>
           <w:tcPr>
-            <w:tcW w:w="1122" w:type="dxa"/>
+            <w:tcW w:w="1366" w:type="dxa"/>
           </w:tcPr>
           <w:p>
             <w:r>
@@ -139,7 +925,7 @@
       <w:tr>
         <w:tc>
           <w:tcPr>
-            <w:tcW w:w="1413" w:type="dxa"/>
+            <w:tcW w:w="1395" w:type="dxa"/>
           </w:tcPr>
           <w:p>
             <w:r>
@@ -149,7 +935,7 @@
         </w:tc>
         <w:tc>
           <w:tcPr>
-            <w:tcW w:w="7087" w:type="dxa"/>
+            <w:tcW w:w="6862" w:type="dxa"/>
           </w:tcPr>
           <w:p>
             <w:r>
@@ -181,7 +967,7 @@
         </w:tc>
         <w:tc>
           <w:tcPr>
-            <w:tcW w:w="1122" w:type="dxa"/>
+            <w:tcW w:w="1366" w:type="dxa"/>
           </w:tcPr>
           <w:p>
             <w:r>
@@ -196,7 +982,7 @@
       <w:tr>
         <w:tc>
           <w:tcPr>
-            <w:tcW w:w="1413" w:type="dxa"/>
+            <w:tcW w:w="1395" w:type="dxa"/>
           </w:tcPr>
           <w:p>
             <w:r>
@@ -206,7 +992,7 @@
         </w:tc>
         <w:tc>
           <w:tcPr>
-            <w:tcW w:w="7087" w:type="dxa"/>
+            <w:tcW w:w="6862" w:type="dxa"/>
           </w:tcPr>
           <w:p>
             <w:r>
@@ -235,7 +1021,7 @@
         </w:tc>
         <w:tc>
           <w:tcPr>
-            <w:tcW w:w="1122" w:type="dxa"/>
+            <w:tcW w:w="1366" w:type="dxa"/>
           </w:tcPr>
           <w:p>
             <w:r>
@@ -247,7 +1033,7 @@
       <w:tr>
         <w:tc>
           <w:tcPr>
-            <w:tcW w:w="1413" w:type="dxa"/>
+            <w:tcW w:w="1395" w:type="dxa"/>
           </w:tcPr>
           <w:p>
             <w:r>
@@ -257,7 +1043,7 @@
         </w:tc>
         <w:tc>
           <w:tcPr>
-            <w:tcW w:w="7087" w:type="dxa"/>
+            <w:tcW w:w="6862" w:type="dxa"/>
           </w:tcPr>
           <w:p>
             <w:r>
@@ -270,7 +1056,7 @@
         </w:tc>
         <w:tc>
           <w:tcPr>
-            <w:tcW w:w="1122" w:type="dxa"/>
+            <w:tcW w:w="1366" w:type="dxa"/>
           </w:tcPr>
           <w:p>
             <w:r>
@@ -282,7 +1068,7 @@
       <w:tr>
         <w:tc>
           <w:tcPr>
-            <w:tcW w:w="1413" w:type="dxa"/>
+            <w:tcW w:w="1395" w:type="dxa"/>
           </w:tcPr>
           <w:p>
             <w:r>
@@ -292,7 +1078,7 @@
         </w:tc>
         <w:tc>
           <w:tcPr>
-            <w:tcW w:w="7087" w:type="dxa"/>
+            <w:tcW w:w="6862" w:type="dxa"/>
           </w:tcPr>
           <w:p>
             <w:r>
@@ -310,7 +1096,7 @@
         </w:tc>
         <w:tc>
           <w:tcPr>
-            <w:tcW w:w="1122" w:type="dxa"/>
+            <w:tcW w:w="1366" w:type="dxa"/>
           </w:tcPr>
           <w:p>
             <w:r>
@@ -322,68 +1108,119 @@
       <w:tr>
         <w:tc>
           <w:tcPr>
-            <w:tcW w:w="1413" w:type="dxa"/>
-          </w:tcPr>
-          <w:p/>
-        </w:tc>
-        <w:tc>
-          <w:tcPr>
-            <w:tcW w:w="7087" w:type="dxa"/>
-          </w:tcPr>
-          <w:p/>
-        </w:tc>
-        <w:tc>
-          <w:tcPr>
-            <w:tcW w:w="1122" w:type="dxa"/>
-          </w:tcPr>
-          <w:p/>
+            <w:tcW w:w="1395" w:type="dxa"/>
+          </w:tcPr>
+          <w:p>
+            <w:r>
+              <w:t xml:space="preserve">26. oktober </w:t>
+            </w:r>
+          </w:p>
+        </w:tc>
+        <w:tc>
+          <w:tcPr>
+            <w:tcW w:w="6862" w:type="dxa"/>
+          </w:tcPr>
+          <w:p>
+            <w:r>
+              <w:t>Oprydning af kode</w:t>
+            </w:r>
+            <w:r>
+              <w:t>, små brug fixes,</w:t>
+            </w:r>
+            <w:r>
+              <w:t xml:space="preserve"> samt rapportskrivning</w:t>
+            </w:r>
+          </w:p>
+        </w:tc>
+        <w:tc>
+          <w:tcPr>
+            <w:tcW w:w="1366" w:type="dxa"/>
+          </w:tcPr>
+          <w:p>
+            <w:r>
+              <w:t>3 timer</w:t>
+            </w:r>
+          </w:p>
+        </w:tc>
+      </w:tr>
+      <w:tr>
+        <w:tc>
+          <w:tcPr>
+            <w:tcW w:w="1395" w:type="dxa"/>
+          </w:tcPr>
+          <w:p>
+            <w:r>
+              <w:t>2</w:t>
+            </w:r>
+            <w:r>
+              <w:t>7</w:t>
+            </w:r>
+            <w:r>
+              <w:t xml:space="preserve">. oktober </w:t>
+            </w:r>
+          </w:p>
+        </w:tc>
+        <w:tc>
+          <w:tcPr>
+            <w:tcW w:w="6862" w:type="dxa"/>
+          </w:tcPr>
+          <w:p>
+            <w:r>
+              <w:t>R</w:t>
+            </w:r>
+            <w:r>
+              <w:t>apportskrivning</w:t>
+            </w:r>
+          </w:p>
+        </w:tc>
+        <w:tc>
+          <w:tcPr>
+            <w:tcW w:w="1366" w:type="dxa"/>
+          </w:tcPr>
+          <w:p>
+            <w:r>
+              <w:t>1</w:t>
+            </w:r>
+            <w:r>
+              <w:t xml:space="preserve"> timer</w:t>
+            </w:r>
+          </w:p>
         </w:tc>
       </w:tr>
     </w:tbl>
     <w:p/>
-    <w:p/>
-    <w:p/>
-    <w:p/>
-    <w:p/>
-    <w:p/>
-    <w:p/>
-    <w:p/>
-    <w:p/>
-    <w:p/>
-    <w:p/>
-    <w:p/>
-    <w:p/>
-    <w:p/>
-    <w:p/>
-    <w:p/>
-    <w:p/>
-    <w:p/>
-    <w:p/>
-    <w:p/>
-    <w:p/>
-    <w:p/>
-    <w:p/>
-    <w:p/>
-    <w:p/>
-    <w:p/>
-    <w:p/>
-    <w:p/>
-    <w:p/>
-    <w:p/>
-    <w:p>
-      <w:pPr>
-        <w:sectPr>
-          <w:pgSz w:w="11900" w:h="16840"/>
-          <w:pgMar w:top="1701" w:right="1134" w:bottom="1701" w:left="1134" w:header="708" w:footer="708" w:gutter="0"/>
-          <w:cols w:space="708"/>
-          <w:docGrid w:linePitch="360"/>
-        </w:sectPr>
-      </w:pPr>
-    </w:p>
-    <w:p>
-      <w:r>
-        <w:lastRenderedPageBreak/>
-        <w:t xml:space="preserve">User </w:t>
+    <w:p>
+      <w:pPr>
+        <w:rPr>
+          <w:b/>
+          <w:bCs/>
+        </w:rPr>
+      </w:pPr>
+      <w:r>
+        <w:rPr>
+          <w:b/>
+          <w:bCs/>
+        </w:rPr>
+        <w:t>User Stor</w:t>
+      </w:r>
+      <w:r>
+        <w:rPr>
+          <w:b/>
+          <w:bCs/>
+        </w:rPr>
+        <w:t>y</w:t>
+      </w:r>
+      <w:r>
+        <w:rPr>
+          <w:b/>
+          <w:bCs/>
+        </w:rPr>
+        <w:t>:</w:t>
+      </w:r>
+    </w:p>
+    <w:p>
+      <w:r>
+        <w:t xml:space="preserve">Ti projektet er der blevet udarbejdet 5 User </w:t>
       </w:r>
       <w:proofErr w:type="spellStart"/>
       <w:r>
@@ -391,30 +1228,45 @@
       </w:r>
       <w:proofErr w:type="spellEnd"/>
       <w:r>
-        <w:t>:</w:t>
-      </w:r>
-    </w:p>
-    <w:p/>
+        <w:t xml:space="preserve">. Der er også blevet </w:t>
+      </w:r>
+      <w:proofErr w:type="spellStart"/>
+      <w:r>
+        <w:t>gennemførst</w:t>
+      </w:r>
+      <w:proofErr w:type="spellEnd"/>
+      <w:r>
+        <w:t xml:space="preserve"> en prioritering, samt udregning af </w:t>
+      </w:r>
+      <w:proofErr w:type="spellStart"/>
+      <w:r>
+        <w:t>velocity</w:t>
+      </w:r>
+      <w:proofErr w:type="spellEnd"/>
+      <w:r>
+        <w:t xml:space="preserve"> for hver User Story.</w:t>
+      </w:r>
+    </w:p>
     <w:p/>
     <w:tbl>
       <w:tblPr>
         <w:tblStyle w:val="Tabel-Gitter"/>
-        <w:tblW w:w="14176" w:type="dxa"/>
-        <w:tblInd w:w="-431" w:type="dxa"/>
+        <w:tblW w:w="9639" w:type="dxa"/>
+        <w:tblInd w:w="-5" w:type="dxa"/>
         <w:tblLook w:val="04A0" w:firstRow="1" w:lastRow="0" w:firstColumn="1" w:lastColumn="0" w:noHBand="0" w:noVBand="1"/>
       </w:tblPr>
       <w:tblGrid>
-        <w:gridCol w:w="707"/>
-        <w:gridCol w:w="10996"/>
-        <w:gridCol w:w="559"/>
-        <w:gridCol w:w="559"/>
-        <w:gridCol w:w="796"/>
-        <w:gridCol w:w="559"/>
+        <w:gridCol w:w="851"/>
+        <w:gridCol w:w="6520"/>
+        <w:gridCol w:w="567"/>
+        <w:gridCol w:w="567"/>
+        <w:gridCol w:w="567"/>
+        <w:gridCol w:w="567"/>
       </w:tblGrid>
       <w:tr>
         <w:tc>
           <w:tcPr>
-            <w:tcW w:w="707" w:type="dxa"/>
+            <w:tcW w:w="851" w:type="dxa"/>
             <w:shd w:val="clear" w:color="auto" w:fill="BFBFBF" w:themeFill="background1" w:themeFillShade="BF"/>
           </w:tcPr>
           <w:p>
@@ -441,7 +1293,7 @@
         </w:tc>
         <w:tc>
           <w:tcPr>
-            <w:tcW w:w="10996" w:type="dxa"/>
+            <w:tcW w:w="6520" w:type="dxa"/>
             <w:shd w:val="clear" w:color="auto" w:fill="BFBFBF" w:themeFill="background1" w:themeFillShade="BF"/>
           </w:tcPr>
           <w:p>
@@ -468,7 +1320,7 @@
         </w:tc>
         <w:tc>
           <w:tcPr>
-            <w:tcW w:w="559" w:type="dxa"/>
+            <w:tcW w:w="567" w:type="dxa"/>
             <w:shd w:val="clear" w:color="auto" w:fill="BFBFBF" w:themeFill="background1" w:themeFillShade="BF"/>
           </w:tcPr>
           <w:p>
@@ -495,7 +1347,7 @@
         </w:tc>
         <w:tc>
           <w:tcPr>
-            <w:tcW w:w="559" w:type="dxa"/>
+            <w:tcW w:w="567" w:type="dxa"/>
             <w:shd w:val="clear" w:color="auto" w:fill="BFBFBF" w:themeFill="background1" w:themeFillShade="BF"/>
           </w:tcPr>
           <w:p>
@@ -522,7 +1374,7 @@
         </w:tc>
         <w:tc>
           <w:tcPr>
-            <w:tcW w:w="796" w:type="dxa"/>
+            <w:tcW w:w="567" w:type="dxa"/>
             <w:shd w:val="clear" w:color="auto" w:fill="BFBFBF" w:themeFill="background1" w:themeFillShade="BF"/>
           </w:tcPr>
           <w:p>
@@ -549,7 +1401,7 @@
         </w:tc>
         <w:tc>
           <w:tcPr>
-            <w:tcW w:w="559" w:type="dxa"/>
+            <w:tcW w:w="567" w:type="dxa"/>
             <w:shd w:val="clear" w:color="auto" w:fill="BFBFBF" w:themeFill="background1" w:themeFillShade="BF"/>
           </w:tcPr>
           <w:p>
@@ -578,7 +1430,7 @@
       <w:tr>
         <w:tc>
           <w:tcPr>
-            <w:tcW w:w="707" w:type="dxa"/>
+            <w:tcW w:w="851" w:type="dxa"/>
           </w:tcPr>
           <w:p>
             <w:pPr>
@@ -599,7 +1451,7 @@
         </w:tc>
         <w:tc>
           <w:tcPr>
-            <w:tcW w:w="10996" w:type="dxa"/>
+            <w:tcW w:w="6520" w:type="dxa"/>
           </w:tcPr>
           <w:p>
             <w:pPr>
@@ -619,7 +1471,7 @@
         </w:tc>
         <w:tc>
           <w:tcPr>
-            <w:tcW w:w="559" w:type="dxa"/>
+            <w:tcW w:w="567" w:type="dxa"/>
           </w:tcPr>
           <w:p>
             <w:pPr>
@@ -640,7 +1492,7 @@
         </w:tc>
         <w:tc>
           <w:tcPr>
-            <w:tcW w:w="559" w:type="dxa"/>
+            <w:tcW w:w="567" w:type="dxa"/>
           </w:tcPr>
           <w:p>
             <w:pPr>
@@ -661,7 +1513,7 @@
         </w:tc>
         <w:tc>
           <w:tcPr>
-            <w:tcW w:w="796" w:type="dxa"/>
+            <w:tcW w:w="567" w:type="dxa"/>
           </w:tcPr>
           <w:p>
             <w:pPr>
@@ -682,7 +1534,7 @@
         </w:tc>
         <w:tc>
           <w:tcPr>
-            <w:tcW w:w="559" w:type="dxa"/>
+            <w:tcW w:w="567" w:type="dxa"/>
           </w:tcPr>
           <w:p>
             <w:pPr>
@@ -706,7 +1558,7 @@
       <w:tr>
         <w:tc>
           <w:tcPr>
-            <w:tcW w:w="707" w:type="dxa"/>
+            <w:tcW w:w="851" w:type="dxa"/>
           </w:tcPr>
           <w:p>
             <w:pPr>
@@ -727,7 +1579,7 @@
         </w:tc>
         <w:tc>
           <w:tcPr>
-            <w:tcW w:w="10996" w:type="dxa"/>
+            <w:tcW w:w="6520" w:type="dxa"/>
           </w:tcPr>
           <w:p>
             <w:pPr>
@@ -770,7 +1622,7 @@
         </w:tc>
         <w:tc>
           <w:tcPr>
-            <w:tcW w:w="559" w:type="dxa"/>
+            <w:tcW w:w="567" w:type="dxa"/>
           </w:tcPr>
           <w:p>
             <w:pPr>
@@ -791,7 +1643,7 @@
         </w:tc>
         <w:tc>
           <w:tcPr>
-            <w:tcW w:w="559" w:type="dxa"/>
+            <w:tcW w:w="567" w:type="dxa"/>
           </w:tcPr>
           <w:p>
             <w:pPr>
@@ -812,7 +1664,7 @@
         </w:tc>
         <w:tc>
           <w:tcPr>
-            <w:tcW w:w="796" w:type="dxa"/>
+            <w:tcW w:w="567" w:type="dxa"/>
           </w:tcPr>
           <w:p>
             <w:pPr>
@@ -833,7 +1685,7 @@
         </w:tc>
         <w:tc>
           <w:tcPr>
-            <w:tcW w:w="559" w:type="dxa"/>
+            <w:tcW w:w="567" w:type="dxa"/>
           </w:tcPr>
           <w:p>
             <w:pPr>
@@ -856,7 +1708,7 @@
       <w:tr>
         <w:tc>
           <w:tcPr>
-            <w:tcW w:w="707" w:type="dxa"/>
+            <w:tcW w:w="851" w:type="dxa"/>
           </w:tcPr>
           <w:p>
             <w:pPr>
@@ -877,7 +1729,7 @@
         </w:tc>
         <w:tc>
           <w:tcPr>
-            <w:tcW w:w="10996" w:type="dxa"/>
+            <w:tcW w:w="6520" w:type="dxa"/>
           </w:tcPr>
           <w:p>
             <w:pPr>
@@ -897,7 +1749,7 @@
         </w:tc>
         <w:tc>
           <w:tcPr>
-            <w:tcW w:w="559" w:type="dxa"/>
+            <w:tcW w:w="567" w:type="dxa"/>
           </w:tcPr>
           <w:p>
             <w:pPr>
@@ -918,7 +1770,7 @@
         </w:tc>
         <w:tc>
           <w:tcPr>
-            <w:tcW w:w="559" w:type="dxa"/>
+            <w:tcW w:w="567" w:type="dxa"/>
           </w:tcPr>
           <w:p>
             <w:pPr>
@@ -939,7 +1791,7 @@
         </w:tc>
         <w:tc>
           <w:tcPr>
-            <w:tcW w:w="796" w:type="dxa"/>
+            <w:tcW w:w="567" w:type="dxa"/>
           </w:tcPr>
           <w:p>
             <w:pPr>
@@ -960,7 +1812,7 @@
         </w:tc>
         <w:tc>
           <w:tcPr>
-            <w:tcW w:w="559" w:type="dxa"/>
+            <w:tcW w:w="567" w:type="dxa"/>
           </w:tcPr>
           <w:p>
             <w:pPr>
@@ -983,7 +1835,7 @@
       <w:tr>
         <w:tc>
           <w:tcPr>
-            <w:tcW w:w="707" w:type="dxa"/>
+            <w:tcW w:w="851" w:type="dxa"/>
           </w:tcPr>
           <w:p>
             <w:pPr>
@@ -1004,7 +1856,7 @@
         </w:tc>
         <w:tc>
           <w:tcPr>
-            <w:tcW w:w="10996" w:type="dxa"/>
+            <w:tcW w:w="6520" w:type="dxa"/>
           </w:tcPr>
           <w:p>
             <w:pPr>
@@ -1024,7 +1876,7 @@
         </w:tc>
         <w:tc>
           <w:tcPr>
-            <w:tcW w:w="559" w:type="dxa"/>
+            <w:tcW w:w="567" w:type="dxa"/>
           </w:tcPr>
           <w:p>
             <w:pPr>
@@ -1045,7 +1897,7 @@
         </w:tc>
         <w:tc>
           <w:tcPr>
-            <w:tcW w:w="559" w:type="dxa"/>
+            <w:tcW w:w="567" w:type="dxa"/>
           </w:tcPr>
           <w:p>
             <w:pPr>
@@ -1066,7 +1918,7 @@
         </w:tc>
         <w:tc>
           <w:tcPr>
-            <w:tcW w:w="796" w:type="dxa"/>
+            <w:tcW w:w="567" w:type="dxa"/>
           </w:tcPr>
           <w:p>
             <w:pPr>
@@ -1087,7 +1939,7 @@
         </w:tc>
         <w:tc>
           <w:tcPr>
-            <w:tcW w:w="559" w:type="dxa"/>
+            <w:tcW w:w="567" w:type="dxa"/>
           </w:tcPr>
           <w:p>
             <w:pPr>
@@ -1110,7 +1962,7 @@
       <w:tr>
         <w:tc>
           <w:tcPr>
-            <w:tcW w:w="707" w:type="dxa"/>
+            <w:tcW w:w="851" w:type="dxa"/>
           </w:tcPr>
           <w:p>
             <w:pPr>
@@ -1131,7 +1983,7 @@
         </w:tc>
         <w:tc>
           <w:tcPr>
-            <w:tcW w:w="10996" w:type="dxa"/>
+            <w:tcW w:w="6520" w:type="dxa"/>
           </w:tcPr>
           <w:p>
             <w:pPr>
@@ -1161,13 +2013,13 @@
                 <w:rFonts w:cstheme="minorHAnsi"/>
                 <w:color w:val="000000"/>
               </w:rPr>
-              <w:t xml:space="preserve"> skal jeg kunne se alle de rul en bruger har fortaget sig</w:t>
-            </w:r>
-          </w:p>
-        </w:tc>
-        <w:tc>
-          <w:tcPr>
-            <w:tcW w:w="559" w:type="dxa"/>
+              <w:t xml:space="preserve"> skal jeg kunne se alle rul brugerne har fortaget sig</w:t>
+            </w:r>
+          </w:p>
+        </w:tc>
+        <w:tc>
+          <w:tcPr>
+            <w:tcW w:w="567" w:type="dxa"/>
           </w:tcPr>
           <w:p>
             <w:pPr>
@@ -1188,7 +2040,7 @@
         </w:tc>
         <w:tc>
           <w:tcPr>
-            <w:tcW w:w="559" w:type="dxa"/>
+            <w:tcW w:w="567" w:type="dxa"/>
           </w:tcPr>
           <w:p>
             <w:pPr>
@@ -1209,7 +2061,7 @@
         </w:tc>
         <w:tc>
           <w:tcPr>
-            <w:tcW w:w="796" w:type="dxa"/>
+            <w:tcW w:w="567" w:type="dxa"/>
           </w:tcPr>
           <w:p>
             <w:pPr>
@@ -1230,7 +2082,7 @@
         </w:tc>
         <w:tc>
           <w:tcPr>
-            <w:tcW w:w="559" w:type="dxa"/>
+            <w:tcW w:w="567" w:type="dxa"/>
           </w:tcPr>
           <w:p>
             <w:pPr>
@@ -1345,37 +2197,76 @@
       </w:r>
     </w:p>
     <w:p/>
+    <w:p>
+      <w:pPr>
+        <w:rPr>
+          <w:b/>
+          <w:bCs/>
+        </w:rPr>
+      </w:pPr>
+      <w:proofErr w:type="spellStart"/>
+      <w:r>
+        <w:rPr>
+          <w:b/>
+          <w:bCs/>
+        </w:rPr>
+        <w:t>Acceptance</w:t>
+      </w:r>
+      <w:proofErr w:type="spellEnd"/>
+      <w:r>
+        <w:rPr>
+          <w:b/>
+          <w:bCs/>
+        </w:rPr>
+        <w:t xml:space="preserve"> </w:t>
+      </w:r>
+      <w:proofErr w:type="spellStart"/>
+      <w:r>
+        <w:rPr>
+          <w:b/>
+          <w:bCs/>
+        </w:rPr>
+        <w:t>Criteria</w:t>
+      </w:r>
+      <w:proofErr w:type="spellEnd"/>
+      <w:r>
+        <w:rPr>
+          <w:b/>
+          <w:bCs/>
+        </w:rPr>
+        <w:t>:</w:t>
+      </w:r>
+    </w:p>
+    <w:p>
+      <w:r>
+        <w:t xml:space="preserve">Til hver User Story er der blevet udarbejdet </w:t>
+      </w:r>
+      <w:proofErr w:type="spellStart"/>
+      <w:r>
+        <w:t>Acceptence</w:t>
+      </w:r>
+      <w:proofErr w:type="spellEnd"/>
+      <w:r>
+        <w:t xml:space="preserve"> </w:t>
+      </w:r>
+      <w:proofErr w:type="spellStart"/>
+      <w:r>
+        <w:t>Criteria</w:t>
+      </w:r>
+      <w:proofErr w:type="spellEnd"/>
+      <w:r>
+        <w:t xml:space="preserve"> som skulle opfyldes for at User </w:t>
+      </w:r>
+      <w:proofErr w:type="spellStart"/>
+      <w:r>
+        <w:t>Story’en</w:t>
+      </w:r>
+      <w:proofErr w:type="spellEnd"/>
+      <w:r>
+        <w:t xml:space="preserve"> kunne kategoriseres som ”færdig”.</w:t>
+      </w:r>
+    </w:p>
     <w:p/>
-    <w:p/>
-    <w:p/>
-    <w:p/>
-    <w:p/>
-    <w:p/>
-    <w:p/>
-    <w:p/>
-    <w:p/>
-    <w:p/>
-    <w:p/>
-    <w:p/>
-    <w:p/>
-    <w:p/>
-    <w:p/>
-    <w:p/>
-    <w:p/>
-    <w:p/>
-    <w:p/>
-    <w:p/>
-    <w:p/>
-    <w:p>
-      <w:pPr>
-        <w:sectPr>
-          <w:pgSz w:w="16817" w:h="11901" w:orient="landscape"/>
-          <w:pgMar w:top="1134" w:right="1701" w:bottom="1134" w:left="1701" w:header="709" w:footer="709" w:gutter="0"/>
-          <w:cols w:space="708"/>
-          <w:docGrid w:linePitch="360"/>
-        </w:sectPr>
-      </w:pPr>
-    </w:p>
     <w:tbl>
       <w:tblPr>
         <w:tblStyle w:val="Tabel-Gitter"/>
@@ -1410,7 +2301,6 @@
                 <w:bCs/>
                 <w:color w:val="000000" w:themeColor="text1"/>
               </w:rPr>
-              <w:lastRenderedPageBreak/>
               <w:t>NR</w:t>
             </w:r>
           </w:p>
@@ -1528,35 +2418,21 @@
                 <w:rFonts w:cstheme="minorHAnsi"/>
                 <w:color w:val="000000"/>
               </w:rPr>
-              <w:t>Givet at jeg som elev</w:t>
-            </w:r>
-            <w:r>
-              <w:rPr>
-                <w:rFonts w:cstheme="minorHAnsi"/>
-                <w:color w:val="000000"/>
-              </w:rPr>
-              <w:t xml:space="preserve"> vil stille et spørgsmål </w:t>
-            </w:r>
-            <w:r>
-              <w:rPr>
-                <w:rFonts w:cstheme="minorHAnsi"/>
-                <w:color w:val="000000"/>
-              </w:rPr>
-              <w:t>med e</w:t>
-            </w:r>
-            <w:r>
-              <w:rPr>
-                <w:rFonts w:cstheme="minorHAnsi"/>
-                <w:color w:val="000000"/>
-              </w:rPr>
-              <w:t>n</w:t>
-            </w:r>
-            <w:r>
-              <w:rPr>
-                <w:rFonts w:cstheme="minorHAnsi"/>
-                <w:color w:val="000000"/>
-              </w:rPr>
-              <w:t xml:space="preserve"> godkendt skolemail, så </w:t>
+              <w:t xml:space="preserve">Givet at jeg som </w:t>
+            </w:r>
+            <w:r>
+              <w:rPr>
+                <w:rFonts w:cstheme="minorHAnsi"/>
+                <w:color w:val="000000"/>
+              </w:rPr>
+              <w:t xml:space="preserve">bruger vil spinne et hjul, </w:t>
+            </w:r>
+            <w:r>
+              <w:rPr>
+                <w:rFonts w:cstheme="minorHAnsi"/>
+                <w:color w:val="000000"/>
+              </w:rPr>
+              <w:t xml:space="preserve">så </w:t>
             </w:r>
             <w:r>
               <w:rPr>
@@ -1570,14 +2446,14 @@
                 <w:rFonts w:cstheme="minorHAnsi"/>
                 <w:color w:val="000000"/>
               </w:rPr>
-              <w:t xml:space="preserve"> systemet accepterer mit spørgsmål</w:t>
-            </w:r>
-            <w:r>
-              <w:rPr>
-                <w:rFonts w:cstheme="minorHAnsi"/>
-                <w:color w:val="000000"/>
-              </w:rPr>
-              <w:t>, og indsætte det som det sidste spørgsmål i den aktuelle kø.</w:t>
+              <w:t xml:space="preserve"> systemet accepterer </w:t>
+            </w:r>
+            <w:r>
+              <w:rPr>
+                <w:rFonts w:cstheme="minorHAnsi"/>
+                <w:color w:val="000000"/>
+              </w:rPr>
+              <w:t>mit spin, så hjulet begynder at rulle.</w:t>
             </w:r>
           </w:p>
         </w:tc>
@@ -1585,14 +2461,23 @@
           <w:tcPr>
             <w:tcW w:w="980" w:type="dxa"/>
             <w:shd w:val="clear" w:color="auto" w:fill="A8D08D" w:themeFill="accent6" w:themeFillTint="99"/>
-          </w:tcPr>
-          <w:p>
-            <w:pPr>
-              <w:rPr>
-                <w:rFonts w:cstheme="minorHAnsi"/>
-                <w:color w:val="000000" w:themeColor="text1"/>
-              </w:rPr>
-            </w:pPr>
+            <w:vAlign w:val="center"/>
+          </w:tcPr>
+          <w:p>
+            <w:pPr>
+              <w:jc w:val="center"/>
+              <w:rPr>
+                <w:rFonts w:cstheme="minorHAnsi"/>
+                <w:color w:val="000000" w:themeColor="text1"/>
+              </w:rPr>
+            </w:pPr>
+            <w:r>
+              <w:rPr>
+                <w:rFonts w:cstheme="minorHAnsi"/>
+                <w:color w:val="000000" w:themeColor="text1"/>
+              </w:rPr>
+              <w:t>Færdig</w:t>
+            </w:r>
           </w:p>
         </w:tc>
       </w:tr>
@@ -1634,7 +2519,39 @@
                 <w:rFonts w:cstheme="minorHAnsi"/>
                 <w:color w:val="000000"/>
               </w:rPr>
-              <w:t>Givet at jeg som elev har stillet et spørgsmål, så skal systemet give mit spørgsmål en plads i køen med tilhørende kø nummer.</w:t>
+              <w:t xml:space="preserve">Givet at jeg som </w:t>
+            </w:r>
+            <w:proofErr w:type="spellStart"/>
+            <w:r>
+              <w:rPr>
+                <w:rFonts w:cstheme="minorHAnsi"/>
+                <w:color w:val="000000"/>
+              </w:rPr>
+              <w:t>admin</w:t>
+            </w:r>
+            <w:proofErr w:type="spellEnd"/>
+            <w:r>
+              <w:rPr>
+                <w:rFonts w:cstheme="minorHAnsi"/>
+                <w:color w:val="000000"/>
+              </w:rPr>
+              <w:t xml:space="preserve"> gerne vil logge ind, så skal systemet tage imod mit brugernavn og kodeord, så jeg kan blive viderestillet til </w:t>
+            </w:r>
+            <w:proofErr w:type="spellStart"/>
+            <w:r>
+              <w:rPr>
+                <w:rFonts w:cstheme="minorHAnsi"/>
+                <w:color w:val="000000"/>
+              </w:rPr>
+              <w:t>admin</w:t>
+            </w:r>
+            <w:proofErr w:type="spellEnd"/>
+            <w:r>
+              <w:rPr>
+                <w:rFonts w:cstheme="minorHAnsi"/>
+                <w:color w:val="000000"/>
+              </w:rPr>
+              <w:t xml:space="preserve"> området på hjemmesiden.</w:t>
             </w:r>
           </w:p>
         </w:tc>
@@ -1642,14 +2559,23 @@
           <w:tcPr>
             <w:tcW w:w="980" w:type="dxa"/>
             <w:shd w:val="clear" w:color="auto" w:fill="A8D08D" w:themeFill="accent6" w:themeFillTint="99"/>
-          </w:tcPr>
-          <w:p>
-            <w:pPr>
-              <w:rPr>
-                <w:rFonts w:cstheme="minorHAnsi"/>
-                <w:color w:val="000000" w:themeColor="text1"/>
-              </w:rPr>
-            </w:pPr>
+            <w:vAlign w:val="center"/>
+          </w:tcPr>
+          <w:p>
+            <w:pPr>
+              <w:jc w:val="center"/>
+              <w:rPr>
+                <w:rFonts w:cstheme="minorHAnsi"/>
+                <w:color w:val="000000" w:themeColor="text1"/>
+              </w:rPr>
+            </w:pPr>
+            <w:r>
+              <w:rPr>
+                <w:rFonts w:cstheme="minorHAnsi"/>
+                <w:color w:val="000000" w:themeColor="text1"/>
+              </w:rPr>
+              <w:t>Færdig</w:t>
+            </w:r>
           </w:p>
         </w:tc>
       </w:tr>
@@ -1691,7 +2617,7 @@
                 <w:rFonts w:cstheme="minorHAnsi"/>
                 <w:color w:val="000000"/>
               </w:rPr>
-              <w:t xml:space="preserve">Givet at jeg som elev ønsker at stille et spørgsmål, så skal systemet gemme min problembeskrivelse i en database, så den kan blive fremkaldt, når der klikkes på spørgsmålet. </w:t>
+              <w:t xml:space="preserve">Givet at jeg som bruger ønsker at spinne et hjul, så skal systemet vise mig en liste over tilgængelige hjul, så der kan klikket på det ønskede hjul. </w:t>
             </w:r>
           </w:p>
         </w:tc>
@@ -1699,14 +2625,23 @@
           <w:tcPr>
             <w:tcW w:w="980" w:type="dxa"/>
             <w:shd w:val="clear" w:color="auto" w:fill="A8D08D" w:themeFill="accent6" w:themeFillTint="99"/>
-          </w:tcPr>
-          <w:p>
-            <w:pPr>
-              <w:rPr>
-                <w:rFonts w:cstheme="minorHAnsi"/>
-                <w:color w:val="000000" w:themeColor="text1"/>
-              </w:rPr>
-            </w:pPr>
+            <w:vAlign w:val="center"/>
+          </w:tcPr>
+          <w:p>
+            <w:pPr>
+              <w:jc w:val="center"/>
+              <w:rPr>
+                <w:rFonts w:cstheme="minorHAnsi"/>
+                <w:color w:val="000000" w:themeColor="text1"/>
+              </w:rPr>
+            </w:pPr>
+            <w:r>
+              <w:rPr>
+                <w:rFonts w:cstheme="minorHAnsi"/>
+                <w:color w:val="000000" w:themeColor="text1"/>
+              </w:rPr>
+              <w:t>Færdig</w:t>
+            </w:r>
           </w:p>
         </w:tc>
       </w:tr>
@@ -1748,7 +2683,7 @@
                 <w:rFonts w:cstheme="minorHAnsi"/>
                 <w:color w:val="000000"/>
               </w:rPr>
-              <w:t>Givet at jeg som elev/underviser tilføjer en e-mail til et spørgsmål, så skal systemet verificere e-mailen, så kun verificerede elever kan tilføje spørgsmål.</w:t>
+              <w:t>Givet at jeg som bruger har valgt og startet med at spinde et hjul, så skal systemet udregne en præmie, så hjulet peger på rette præmie og præmien vises i feltet ”Du vandt”.</w:t>
             </w:r>
           </w:p>
         </w:tc>
@@ -1756,14 +2691,23 @@
           <w:tcPr>
             <w:tcW w:w="980" w:type="dxa"/>
             <w:shd w:val="clear" w:color="auto" w:fill="A8D08D" w:themeFill="accent6" w:themeFillTint="99"/>
-          </w:tcPr>
-          <w:p>
-            <w:pPr>
-              <w:rPr>
-                <w:rFonts w:cstheme="minorHAnsi"/>
-                <w:color w:val="000000" w:themeColor="text1"/>
-              </w:rPr>
-            </w:pPr>
+            <w:vAlign w:val="center"/>
+          </w:tcPr>
+          <w:p>
+            <w:pPr>
+              <w:jc w:val="center"/>
+              <w:rPr>
+                <w:rFonts w:cstheme="minorHAnsi"/>
+                <w:color w:val="000000" w:themeColor="text1"/>
+              </w:rPr>
+            </w:pPr>
+            <w:r>
+              <w:rPr>
+                <w:rFonts w:cstheme="minorHAnsi"/>
+                <w:color w:val="000000" w:themeColor="text1"/>
+              </w:rPr>
+              <w:t>Færdig</w:t>
+            </w:r>
           </w:p>
         </w:tc>
       </w:tr>
@@ -1805,7 +2749,55 @@
                 <w:rFonts w:cstheme="minorHAnsi"/>
                 <w:color w:val="000000"/>
               </w:rPr>
-              <w:t>Givet at jeg som underviser besøger en kø, så skal systemet fremkalde alle ubesvarede spørgsmål, så jeg har mulighed for at besvare dem.</w:t>
+              <w:t xml:space="preserve">Givet at jeg som </w:t>
+            </w:r>
+            <w:proofErr w:type="spellStart"/>
+            <w:r>
+              <w:rPr>
+                <w:rFonts w:cstheme="minorHAnsi"/>
+                <w:color w:val="000000"/>
+              </w:rPr>
+              <w:t>admin</w:t>
+            </w:r>
+            <w:proofErr w:type="spellEnd"/>
+            <w:r>
+              <w:rPr>
+                <w:rFonts w:cstheme="minorHAnsi"/>
+                <w:color w:val="000000"/>
+              </w:rPr>
+              <w:t xml:space="preserve"> besøger </w:t>
+            </w:r>
+            <w:proofErr w:type="spellStart"/>
+            <w:r>
+              <w:rPr>
+                <w:rFonts w:cstheme="minorHAnsi"/>
+                <w:color w:val="000000"/>
+              </w:rPr>
+              <w:t>admin</w:t>
+            </w:r>
+            <w:proofErr w:type="spellEnd"/>
+            <w:r>
+              <w:rPr>
+                <w:rFonts w:cstheme="minorHAnsi"/>
+                <w:color w:val="000000"/>
+              </w:rPr>
+              <w:t xml:space="preserve">-området for Spins, så skal systemet fremkalde alle </w:t>
+            </w:r>
+            <w:proofErr w:type="spellStart"/>
+            <w:r>
+              <w:rPr>
+                <w:rFonts w:cstheme="minorHAnsi"/>
+                <w:color w:val="000000"/>
+              </w:rPr>
+              <w:t>spins</w:t>
+            </w:r>
+            <w:proofErr w:type="spellEnd"/>
+            <w:r>
+              <w:rPr>
+                <w:rFonts w:cstheme="minorHAnsi"/>
+                <w:color w:val="000000"/>
+              </w:rPr>
+              <w:t xml:space="preserve"> fra databasen, så jeg har mulighed for at se disse visuelt.</w:t>
             </w:r>
           </w:p>
         </w:tc>
@@ -1813,746 +2805,425 @@
           <w:tcPr>
             <w:tcW w:w="980" w:type="dxa"/>
             <w:shd w:val="clear" w:color="auto" w:fill="A8D08D" w:themeFill="accent6" w:themeFillTint="99"/>
-          </w:tcPr>
-          <w:p>
-            <w:pPr>
-              <w:rPr>
-                <w:rFonts w:cstheme="minorHAnsi"/>
-                <w:color w:val="000000" w:themeColor="text1"/>
-              </w:rPr>
-            </w:pPr>
-          </w:p>
-        </w:tc>
-      </w:tr>
-      <w:tr>
-        <w:tc>
-          <w:tcPr>
-            <w:tcW w:w="846" w:type="dxa"/>
-          </w:tcPr>
-          <w:p>
-            <w:pPr>
-              <w:jc w:val="center"/>
-              <w:rPr>
-                <w:rFonts w:cstheme="minorHAnsi"/>
-                <w:color w:val="000000" w:themeColor="text1"/>
-              </w:rPr>
-            </w:pPr>
-            <w:r>
-              <w:rPr>
-                <w:rFonts w:cstheme="minorHAnsi"/>
-                <w:color w:val="000000" w:themeColor="text1"/>
-              </w:rPr>
-              <w:t>US-6</w:t>
-            </w:r>
-          </w:p>
-        </w:tc>
-        <w:tc>
-          <w:tcPr>
-            <w:tcW w:w="7796" w:type="dxa"/>
-          </w:tcPr>
-          <w:p>
-            <w:pPr>
-              <w:rPr>
-                <w:rFonts w:cstheme="minorHAnsi"/>
-                <w:color w:val="000000"/>
-              </w:rPr>
-            </w:pPr>
-            <w:r>
-              <w:rPr>
-                <w:rFonts w:cstheme="minorHAnsi"/>
-                <w:color w:val="000000"/>
-              </w:rPr>
-              <w:t>Givet at jeg som underviser har besvaret et givet spørgsmål, så skal systemet fjerne det aktuelle spørgsmål fra køen, samt placere det blandt de besvarede spørgsmål.</w:t>
-            </w:r>
-          </w:p>
-        </w:tc>
-        <w:tc>
-          <w:tcPr>
-            <w:tcW w:w="980" w:type="dxa"/>
-            <w:shd w:val="clear" w:color="auto" w:fill="A8D08D" w:themeFill="accent6" w:themeFillTint="99"/>
-          </w:tcPr>
-          <w:p>
-            <w:pPr>
-              <w:rPr>
-                <w:rFonts w:cstheme="minorHAnsi"/>
-                <w:color w:val="000000" w:themeColor="text1"/>
-              </w:rPr>
-            </w:pPr>
-          </w:p>
-        </w:tc>
-      </w:tr>
-      <w:tr>
-        <w:tc>
-          <w:tcPr>
-            <w:tcW w:w="846" w:type="dxa"/>
-          </w:tcPr>
-          <w:p>
-            <w:pPr>
-              <w:jc w:val="center"/>
-              <w:rPr>
-                <w:rFonts w:cstheme="minorHAnsi"/>
-                <w:color w:val="000000" w:themeColor="text1"/>
-              </w:rPr>
-            </w:pPr>
-            <w:r>
-              <w:rPr>
-                <w:rFonts w:cstheme="minorHAnsi"/>
-                <w:color w:val="000000" w:themeColor="text1"/>
-              </w:rPr>
-              <w:t>US-7</w:t>
-            </w:r>
-          </w:p>
-        </w:tc>
-        <w:tc>
-          <w:tcPr>
-            <w:tcW w:w="7796" w:type="dxa"/>
-          </w:tcPr>
-          <w:p>
-            <w:pPr>
-              <w:rPr>
-                <w:rFonts w:cstheme="minorHAnsi"/>
-                <w:color w:val="000000"/>
-              </w:rPr>
-            </w:pPr>
-            <w:r>
-              <w:rPr>
-                <w:rFonts w:cstheme="minorHAnsi"/>
-                <w:color w:val="000000"/>
-              </w:rPr>
-              <w:t>Givet at jeg som elev ønsker at indsætte et eksternt link, så skal systemet gemme den sendte data i en database, så den kan blive fremkaldt når en underviser trykker på ”Ekstern Link”.</w:t>
-            </w:r>
-          </w:p>
-        </w:tc>
-        <w:tc>
-          <w:tcPr>
-            <w:tcW w:w="980" w:type="dxa"/>
-            <w:shd w:val="clear" w:color="auto" w:fill="A8D08D" w:themeFill="accent6" w:themeFillTint="99"/>
-          </w:tcPr>
-          <w:p>
-            <w:pPr>
-              <w:rPr>
-                <w:rFonts w:cstheme="minorHAnsi"/>
-                <w:color w:val="000000" w:themeColor="text1"/>
-              </w:rPr>
-            </w:pPr>
-          </w:p>
-        </w:tc>
-      </w:tr>
-      <w:tr>
-        <w:tc>
-          <w:tcPr>
-            <w:tcW w:w="846" w:type="dxa"/>
-          </w:tcPr>
-          <w:p>
-            <w:pPr>
-              <w:jc w:val="center"/>
-              <w:rPr>
-                <w:rFonts w:cstheme="minorHAnsi"/>
-                <w:color w:val="000000" w:themeColor="text1"/>
-              </w:rPr>
-            </w:pPr>
-            <w:r>
-              <w:rPr>
-                <w:rFonts w:cstheme="minorHAnsi"/>
-                <w:color w:val="000000" w:themeColor="text1"/>
-              </w:rPr>
-              <w:t>US-8</w:t>
-            </w:r>
-          </w:p>
-        </w:tc>
-        <w:tc>
-          <w:tcPr>
-            <w:tcW w:w="7796" w:type="dxa"/>
-          </w:tcPr>
-          <w:p>
-            <w:pPr>
-              <w:rPr>
-                <w:rFonts w:cstheme="minorHAnsi"/>
-                <w:color w:val="000000"/>
-              </w:rPr>
-            </w:pPr>
-            <w:r>
-              <w:rPr>
-                <w:rFonts w:cstheme="minorHAnsi"/>
-                <w:color w:val="000000"/>
-              </w:rPr>
-              <w:t>Givet at jeg som elev har modtaget en besvarelse fra en underviser, så skal systemet videreføre mig til underviserens zoom link, når jeg trykker på ”Zoom”.</w:t>
-            </w:r>
-          </w:p>
-        </w:tc>
-        <w:tc>
-          <w:tcPr>
-            <w:tcW w:w="980" w:type="dxa"/>
-            <w:shd w:val="clear" w:color="auto" w:fill="A8D08D" w:themeFill="accent6" w:themeFillTint="99"/>
-          </w:tcPr>
-          <w:p>
-            <w:pPr>
-              <w:rPr>
-                <w:rFonts w:cstheme="minorHAnsi"/>
-                <w:color w:val="000000" w:themeColor="text1"/>
-              </w:rPr>
-            </w:pPr>
-          </w:p>
-        </w:tc>
-      </w:tr>
-      <w:tr>
-        <w:tc>
-          <w:tcPr>
-            <w:tcW w:w="846" w:type="dxa"/>
-          </w:tcPr>
-          <w:p>
-            <w:pPr>
-              <w:jc w:val="center"/>
-              <w:rPr>
-                <w:rFonts w:cstheme="minorHAnsi"/>
-                <w:color w:val="000000" w:themeColor="text1"/>
-              </w:rPr>
-            </w:pPr>
-            <w:r>
-              <w:rPr>
-                <w:rFonts w:cstheme="minorHAnsi"/>
-                <w:color w:val="000000" w:themeColor="text1"/>
-              </w:rPr>
-              <w:t>US-9</w:t>
-            </w:r>
-          </w:p>
-        </w:tc>
-        <w:tc>
-          <w:tcPr>
-            <w:tcW w:w="7796" w:type="dxa"/>
-          </w:tcPr>
-          <w:p>
-            <w:pPr>
-              <w:rPr>
-                <w:rFonts w:cstheme="minorHAnsi"/>
-                <w:color w:val="000000"/>
-              </w:rPr>
-            </w:pPr>
-            <w:r>
-              <w:rPr>
-                <w:rFonts w:cstheme="minorHAnsi"/>
-                <w:color w:val="000000"/>
-              </w:rPr>
-              <w:t>Givet at jeg som elev har stillet et spørgsmål, så skal systemet sende mig en e-mail, når en underviser har besvaret spørgsmålet.</w:t>
-            </w:r>
-          </w:p>
-        </w:tc>
-        <w:tc>
-          <w:tcPr>
-            <w:tcW w:w="980" w:type="dxa"/>
-            <w:shd w:val="clear" w:color="auto" w:fill="A8D08D" w:themeFill="accent6" w:themeFillTint="99"/>
-          </w:tcPr>
-          <w:p>
-            <w:pPr>
-              <w:rPr>
-                <w:rFonts w:cstheme="minorHAnsi"/>
-                <w:color w:val="000000" w:themeColor="text1"/>
-              </w:rPr>
-            </w:pPr>
-          </w:p>
-        </w:tc>
-      </w:tr>
-      <w:tr>
-        <w:tc>
-          <w:tcPr>
-            <w:tcW w:w="846" w:type="dxa"/>
-          </w:tcPr>
-          <w:p>
-            <w:pPr>
-              <w:jc w:val="center"/>
-              <w:rPr>
-                <w:rFonts w:cstheme="minorHAnsi"/>
-                <w:color w:val="000000" w:themeColor="text1"/>
-              </w:rPr>
-            </w:pPr>
-            <w:r>
-              <w:rPr>
-                <w:rFonts w:cstheme="minorHAnsi"/>
-                <w:color w:val="000000" w:themeColor="text1"/>
-              </w:rPr>
-              <w:t>US-10</w:t>
-            </w:r>
-          </w:p>
-        </w:tc>
-        <w:tc>
-          <w:tcPr>
-            <w:tcW w:w="7796" w:type="dxa"/>
-          </w:tcPr>
-          <w:p>
-            <w:pPr>
-              <w:rPr>
-                <w:rFonts w:cstheme="minorHAnsi"/>
-                <w:color w:val="000000"/>
-              </w:rPr>
-            </w:pPr>
-            <w:r>
-              <w:rPr>
-                <w:rFonts w:cstheme="minorHAnsi"/>
-                <w:color w:val="000000"/>
-              </w:rPr>
-              <w:t xml:space="preserve">Givet at jeg som elev besøger hjemmesiden og vil se mit semesters kø, så skal systemet oprette en kø der er specifik for hvert semester. </w:t>
-            </w:r>
-          </w:p>
-        </w:tc>
-        <w:tc>
-          <w:tcPr>
-            <w:tcW w:w="980" w:type="dxa"/>
-            <w:shd w:val="clear" w:color="auto" w:fill="A8D08D" w:themeFill="accent6" w:themeFillTint="99"/>
-          </w:tcPr>
-          <w:p>
-            <w:pPr>
-              <w:rPr>
-                <w:rFonts w:cstheme="minorHAnsi"/>
-                <w:color w:val="000000" w:themeColor="text1"/>
-              </w:rPr>
-            </w:pPr>
-          </w:p>
-        </w:tc>
-      </w:tr>
-      <w:tr>
-        <w:tc>
-          <w:tcPr>
-            <w:tcW w:w="846" w:type="dxa"/>
-          </w:tcPr>
-          <w:p>
-            <w:pPr>
-              <w:jc w:val="center"/>
-              <w:rPr>
-                <w:rFonts w:cstheme="minorHAnsi"/>
-                <w:color w:val="000000" w:themeColor="text1"/>
-              </w:rPr>
-            </w:pPr>
-            <w:r>
-              <w:rPr>
-                <w:rFonts w:cstheme="minorHAnsi"/>
-                <w:color w:val="000000" w:themeColor="text1"/>
-              </w:rPr>
-              <w:t>US-11</w:t>
-            </w:r>
-          </w:p>
-        </w:tc>
-        <w:tc>
-          <w:tcPr>
-            <w:tcW w:w="7796" w:type="dxa"/>
-          </w:tcPr>
-          <w:p>
-            <w:pPr>
-              <w:rPr>
-                <w:rFonts w:cstheme="minorHAnsi"/>
-                <w:color w:val="000000"/>
-              </w:rPr>
-            </w:pPr>
-            <w:r>
-              <w:rPr>
-                <w:rFonts w:cstheme="minorHAnsi"/>
-                <w:color w:val="000000"/>
-              </w:rPr>
-              <w:t>Givet at jeg som elev besøger hjemmesiden og vil finde min uddannelse, så skal systemet fremkalde uddannelsesdata fra et Api.</w:t>
-            </w:r>
-          </w:p>
-        </w:tc>
-        <w:tc>
-          <w:tcPr>
-            <w:tcW w:w="980" w:type="dxa"/>
-            <w:shd w:val="clear" w:color="auto" w:fill="A8D08D" w:themeFill="accent6" w:themeFillTint="99"/>
-          </w:tcPr>
-          <w:p>
-            <w:pPr>
-              <w:rPr>
-                <w:rFonts w:cstheme="minorHAnsi"/>
-                <w:color w:val="000000" w:themeColor="text1"/>
-              </w:rPr>
-            </w:pPr>
-          </w:p>
-        </w:tc>
-      </w:tr>
-      <w:tr>
-        <w:tc>
-          <w:tcPr>
-            <w:tcW w:w="846" w:type="dxa"/>
-          </w:tcPr>
-          <w:p>
-            <w:pPr>
-              <w:jc w:val="center"/>
-              <w:rPr>
-                <w:rFonts w:cstheme="minorHAnsi"/>
-                <w:color w:val="000000" w:themeColor="text1"/>
-              </w:rPr>
-            </w:pPr>
-            <w:r>
-              <w:rPr>
-                <w:rFonts w:cstheme="minorHAnsi"/>
-                <w:color w:val="000000" w:themeColor="text1"/>
-              </w:rPr>
-              <w:t>US-12</w:t>
-            </w:r>
-          </w:p>
-        </w:tc>
-        <w:tc>
-          <w:tcPr>
-            <w:tcW w:w="7796" w:type="dxa"/>
-          </w:tcPr>
-          <w:p>
-            <w:pPr>
-              <w:rPr>
-                <w:rFonts w:cstheme="minorHAnsi"/>
-                <w:color w:val="000000"/>
-              </w:rPr>
-            </w:pPr>
-            <w:r>
-              <w:rPr>
-                <w:rFonts w:cstheme="minorHAnsi"/>
-                <w:color w:val="000000"/>
-              </w:rPr>
-              <w:t>Givet at jeg som bruger af hjemmesiden ønsker at kende til epidemisituationen i Danmark, så skal systemet hente dagens opdaterede epidemital fra en ekstern server.</w:t>
-            </w:r>
-          </w:p>
-        </w:tc>
-        <w:tc>
-          <w:tcPr>
-            <w:tcW w:w="980" w:type="dxa"/>
-            <w:shd w:val="clear" w:color="auto" w:fill="A8D08D" w:themeFill="accent6" w:themeFillTint="99"/>
-          </w:tcPr>
-          <w:p>
-            <w:pPr>
-              <w:rPr>
-                <w:rFonts w:cstheme="minorHAnsi"/>
-                <w:color w:val="000000" w:themeColor="text1"/>
-              </w:rPr>
-            </w:pPr>
-          </w:p>
-        </w:tc>
-      </w:tr>
-      <w:tr>
-        <w:tc>
-          <w:tcPr>
-            <w:tcW w:w="846" w:type="dxa"/>
-          </w:tcPr>
-          <w:p>
-            <w:pPr>
-              <w:jc w:val="center"/>
-              <w:rPr>
-                <w:rFonts w:cstheme="minorHAnsi"/>
-                <w:color w:val="000000" w:themeColor="text1"/>
-              </w:rPr>
-            </w:pPr>
-            <w:r>
-              <w:rPr>
-                <w:rFonts w:cstheme="minorHAnsi"/>
-                <w:color w:val="000000" w:themeColor="text1"/>
-              </w:rPr>
-              <w:t>US-13</w:t>
-            </w:r>
-          </w:p>
-        </w:tc>
-        <w:tc>
-          <w:tcPr>
-            <w:tcW w:w="7796" w:type="dxa"/>
-          </w:tcPr>
-          <w:p>
-            <w:pPr>
-              <w:rPr>
-                <w:rFonts w:cstheme="minorHAnsi"/>
-                <w:color w:val="000000"/>
-              </w:rPr>
-            </w:pPr>
-            <w:r>
-              <w:rPr>
-                <w:rFonts w:cstheme="minorHAnsi"/>
-                <w:color w:val="000000"/>
-              </w:rPr>
-              <w:t xml:space="preserve">Givet at jeg som elev ønsker at tilgå en kø fra en mobil enhed, så skal </w:t>
-            </w:r>
-            <w:r>
-              <w:rPr>
-                <w:rFonts w:cstheme="minorHAnsi"/>
-                <w:color w:val="000000"/>
-              </w:rPr>
-              <w:t xml:space="preserve">eleven </w:t>
-            </w:r>
-            <w:r>
-              <w:rPr>
-                <w:rFonts w:cstheme="minorHAnsi"/>
-                <w:color w:val="000000"/>
-              </w:rPr>
-              <w:t xml:space="preserve">kunne downloade en applikation, som </w:t>
-            </w:r>
-            <w:r>
-              <w:rPr>
-                <w:rFonts w:cstheme="minorHAnsi"/>
-                <w:color w:val="000000"/>
-              </w:rPr>
-              <w:t xml:space="preserve">starter </w:t>
-            </w:r>
-            <w:r>
-              <w:rPr>
-                <w:rFonts w:cstheme="minorHAnsi"/>
-                <w:color w:val="000000"/>
-              </w:rPr>
-              <w:t>hjemmesiden op, når applikationen startes.</w:t>
-            </w:r>
-          </w:p>
-        </w:tc>
-        <w:tc>
-          <w:tcPr>
-            <w:tcW w:w="980" w:type="dxa"/>
-            <w:shd w:val="clear" w:color="auto" w:fill="A8D08D" w:themeFill="accent6" w:themeFillTint="99"/>
-          </w:tcPr>
-          <w:p>
-            <w:pPr>
-              <w:rPr>
-                <w:rFonts w:cstheme="minorHAnsi"/>
-                <w:color w:val="000000" w:themeColor="text1"/>
-              </w:rPr>
-            </w:pPr>
-          </w:p>
-        </w:tc>
-      </w:tr>
-      <w:tr>
-        <w:tc>
-          <w:tcPr>
-            <w:tcW w:w="846" w:type="dxa"/>
-          </w:tcPr>
-          <w:p>
-            <w:pPr>
-              <w:jc w:val="center"/>
-              <w:rPr>
-                <w:rFonts w:cstheme="minorHAnsi"/>
-                <w:color w:val="000000" w:themeColor="text1"/>
-              </w:rPr>
-            </w:pPr>
-            <w:r>
-              <w:rPr>
-                <w:rFonts w:cstheme="minorHAnsi"/>
-                <w:color w:val="000000" w:themeColor="text1"/>
-              </w:rPr>
-              <w:t>US-14</w:t>
-            </w:r>
-          </w:p>
-        </w:tc>
-        <w:tc>
-          <w:tcPr>
-            <w:tcW w:w="7796" w:type="dxa"/>
-          </w:tcPr>
-          <w:p>
-            <w:pPr>
-              <w:rPr>
-                <w:rFonts w:cstheme="minorHAnsi"/>
-                <w:color w:val="000000" w:themeColor="text1"/>
-              </w:rPr>
-            </w:pPr>
-            <w:r>
-              <w:rPr>
-                <w:rFonts w:cstheme="minorHAnsi"/>
-                <w:color w:val="000000" w:themeColor="text1"/>
-              </w:rPr>
-              <w:t>Givet at jeg som elev ønsker at søge i gamle besvarelser vha. et søgekriterie, så skal systemet sorterer i besvarede spørgsmål og kun vise dem der opfylder søgekriteriet.</w:t>
-            </w:r>
-            <w:r>
-              <w:rPr>
-                <w:rFonts w:cstheme="minorHAnsi"/>
-                <w:color w:val="000000" w:themeColor="text1"/>
-              </w:rPr>
-              <w:t xml:space="preserve"> </w:t>
-            </w:r>
-          </w:p>
-        </w:tc>
-        <w:tc>
-          <w:tcPr>
-            <w:tcW w:w="980" w:type="dxa"/>
-            <w:shd w:val="clear" w:color="auto" w:fill="A8D08D" w:themeFill="accent6" w:themeFillTint="99"/>
-          </w:tcPr>
-          <w:p>
-            <w:pPr>
-              <w:rPr>
-                <w:rFonts w:cstheme="minorHAnsi"/>
-                <w:color w:val="000000" w:themeColor="text1"/>
-              </w:rPr>
-            </w:pPr>
-          </w:p>
-        </w:tc>
-      </w:tr>
-      <w:tr>
-        <w:tc>
-          <w:tcPr>
-            <w:tcW w:w="846" w:type="dxa"/>
-          </w:tcPr>
-          <w:p>
-            <w:pPr>
-              <w:jc w:val="center"/>
-              <w:rPr>
-                <w:rFonts w:cstheme="minorHAnsi"/>
-                <w:color w:val="000000" w:themeColor="text1"/>
-              </w:rPr>
-            </w:pPr>
-            <w:r>
-              <w:rPr>
-                <w:rFonts w:cstheme="minorHAnsi"/>
-                <w:color w:val="000000" w:themeColor="text1"/>
-              </w:rPr>
-              <w:t>US-15</w:t>
-            </w:r>
-          </w:p>
-        </w:tc>
-        <w:tc>
-          <w:tcPr>
-            <w:tcW w:w="7796" w:type="dxa"/>
-          </w:tcPr>
-          <w:p>
-            <w:pPr>
-              <w:rPr>
-                <w:rFonts w:cstheme="minorHAnsi"/>
-                <w:color w:val="000000" w:themeColor="text1"/>
-              </w:rPr>
-            </w:pPr>
-            <w:r>
-              <w:rPr>
-                <w:rFonts w:cstheme="minorHAnsi"/>
-                <w:color w:val="000000" w:themeColor="text1"/>
-              </w:rPr>
-              <w:t>Givet at jeg som underviser ønsker at besvare et spørgsmål, så skal systemet genkende mig som underviser, så jeg kan se og trykke på ”Besvar” knappen.</w:t>
-            </w:r>
-          </w:p>
-        </w:tc>
-        <w:tc>
-          <w:tcPr>
-            <w:tcW w:w="980" w:type="dxa"/>
-            <w:shd w:val="clear" w:color="auto" w:fill="A8D08D" w:themeFill="accent6" w:themeFillTint="99"/>
-          </w:tcPr>
-          <w:p>
-            <w:pPr>
-              <w:rPr>
-                <w:rFonts w:cstheme="minorHAnsi"/>
-                <w:color w:val="000000" w:themeColor="text1"/>
-              </w:rPr>
-            </w:pPr>
-          </w:p>
-        </w:tc>
-      </w:tr>
-      <w:tr>
-        <w:tc>
-          <w:tcPr>
-            <w:tcW w:w="846" w:type="dxa"/>
-          </w:tcPr>
-          <w:p>
-            <w:pPr>
-              <w:jc w:val="center"/>
-              <w:rPr>
-                <w:rFonts w:cstheme="minorHAnsi"/>
-                <w:color w:val="000000" w:themeColor="text1"/>
-              </w:rPr>
-            </w:pPr>
-            <w:r>
-              <w:rPr>
-                <w:rFonts w:cstheme="minorHAnsi"/>
-                <w:color w:val="000000" w:themeColor="text1"/>
-              </w:rPr>
-              <w:t>US-16</w:t>
-            </w:r>
-          </w:p>
-        </w:tc>
-        <w:tc>
-          <w:tcPr>
-            <w:tcW w:w="7796" w:type="dxa"/>
-          </w:tcPr>
-          <w:p>
-            <w:pPr>
-              <w:rPr>
-                <w:rFonts w:cstheme="minorHAnsi"/>
-                <w:color w:val="000000" w:themeColor="text1"/>
-              </w:rPr>
-            </w:pPr>
-            <w:r>
-              <w:rPr>
-                <w:rFonts w:cstheme="minorHAnsi"/>
-                <w:color w:val="000000" w:themeColor="text1"/>
-              </w:rPr>
-              <w:t xml:space="preserve">Givet at jeg som underviser er logget ind i systemet, så skal systemet gemme min e-mail, så den visuelt kan ses i bevarelsesformularen, når man klikker på et ubesvaret spørgsmål. </w:t>
-            </w:r>
-          </w:p>
-        </w:tc>
-        <w:tc>
-          <w:tcPr>
-            <w:tcW w:w="980" w:type="dxa"/>
-            <w:shd w:val="clear" w:color="auto" w:fill="A8D08D" w:themeFill="accent6" w:themeFillTint="99"/>
-          </w:tcPr>
-          <w:p>
-            <w:pPr>
-              <w:rPr>
-                <w:rFonts w:cstheme="minorHAnsi"/>
-                <w:color w:val="000000" w:themeColor="text1"/>
-              </w:rPr>
-            </w:pPr>
-          </w:p>
-        </w:tc>
-      </w:tr>
-      <w:tr>
-        <w:tc>
-          <w:tcPr>
-            <w:tcW w:w="846" w:type="dxa"/>
-          </w:tcPr>
-          <w:p>
-            <w:pPr>
-              <w:jc w:val="center"/>
-              <w:rPr>
-                <w:rFonts w:cstheme="minorHAnsi"/>
-                <w:color w:val="000000" w:themeColor="text1"/>
-              </w:rPr>
-            </w:pPr>
-            <w:r>
-              <w:rPr>
-                <w:rFonts w:cstheme="minorHAnsi"/>
-                <w:color w:val="000000" w:themeColor="text1"/>
-              </w:rPr>
-              <w:t>US-17</w:t>
-            </w:r>
-          </w:p>
-        </w:tc>
-        <w:tc>
-          <w:tcPr>
-            <w:tcW w:w="7796" w:type="dxa"/>
-          </w:tcPr>
-          <w:p>
-            <w:pPr>
-              <w:rPr>
-                <w:rFonts w:cstheme="minorHAnsi"/>
-                <w:color w:val="000000" w:themeColor="text1"/>
-              </w:rPr>
-            </w:pPr>
-            <w:r>
-              <w:rPr>
-                <w:rFonts w:cstheme="minorHAnsi"/>
-                <w:color w:val="000000" w:themeColor="text1"/>
-              </w:rPr>
-              <w:t xml:space="preserve">Givet at jeg som bruger forsøger at stille et spørgsmål med en ikke verificeret mail, så skal systemet nægte spørgsmålet, samt vise mig en fejlmeddelelse der beskriver problemet. </w:t>
-            </w:r>
-          </w:p>
-        </w:tc>
-        <w:tc>
-          <w:tcPr>
-            <w:tcW w:w="980" w:type="dxa"/>
-            <w:shd w:val="clear" w:color="auto" w:fill="A8D08D" w:themeFill="accent6" w:themeFillTint="99"/>
-          </w:tcPr>
-          <w:p>
-            <w:pPr>
-              <w:rPr>
-                <w:rFonts w:cstheme="minorHAnsi"/>
-                <w:color w:val="000000" w:themeColor="text1"/>
-              </w:rPr>
-            </w:pPr>
+            <w:vAlign w:val="center"/>
+          </w:tcPr>
+          <w:p>
+            <w:pPr>
+              <w:jc w:val="center"/>
+              <w:rPr>
+                <w:rFonts w:cstheme="minorHAnsi"/>
+                <w:color w:val="000000" w:themeColor="text1"/>
+              </w:rPr>
+            </w:pPr>
+            <w:r>
+              <w:rPr>
+                <w:rFonts w:cstheme="minorHAnsi"/>
+                <w:color w:val="000000" w:themeColor="text1"/>
+              </w:rPr>
+              <w:t>Færdig</w:t>
+            </w:r>
           </w:p>
         </w:tc>
       </w:tr>
     </w:tbl>
     <w:p/>
+    <w:p>
+      <w:pPr>
+        <w:rPr>
+          <w:b/>
+          <w:bCs/>
+        </w:rPr>
+      </w:pPr>
+    </w:p>
+    <w:p>
+      <w:pPr>
+        <w:rPr>
+          <w:b/>
+          <w:bCs/>
+        </w:rPr>
+      </w:pPr>
+      <w:r>
+        <w:rPr>
+          <w:b/>
+          <w:bCs/>
+        </w:rPr>
+        <w:lastRenderedPageBreak/>
+        <w:t>Videreudvikling af projektet:</w:t>
+      </w:r>
+    </w:p>
+    <w:p>
+      <w:r>
+        <w:t xml:space="preserve">For at overdrage projektet bedst muligt til en anden udvikler, er der blevet konstrueret en Readme.md fil </w:t>
+      </w:r>
+      <w:r>
+        <w:t>til</w:t>
+      </w:r>
+      <w:r>
+        <w:t xml:space="preserve"> front- og </w:t>
+      </w:r>
+      <w:proofErr w:type="spellStart"/>
+      <w:r>
+        <w:t>backend</w:t>
+      </w:r>
+      <w:proofErr w:type="spellEnd"/>
+      <w:r>
+        <w:t xml:space="preserve">. Disse to kan findes via følgende </w:t>
+      </w:r>
+      <w:proofErr w:type="spellStart"/>
+      <w:r>
+        <w:t>GitHub</w:t>
+      </w:r>
+      <w:proofErr w:type="spellEnd"/>
+      <w:r>
+        <w:t xml:space="preserve"> </w:t>
+      </w:r>
+      <w:proofErr w:type="spellStart"/>
+      <w:r>
+        <w:t>repo</w:t>
+      </w:r>
+      <w:proofErr w:type="spellEnd"/>
+      <w:r>
+        <w:t xml:space="preserve"> </w:t>
+      </w:r>
+      <w:hyperlink r:id="rId6" w:history="1">
+        <w:r>
+          <w:rPr>
+            <w:rStyle w:val="Hyperlink"/>
+          </w:rPr>
+          <w:t>https://github.com/ariktwena/Meew</w:t>
+        </w:r>
+      </w:hyperlink>
+      <w:r>
+        <w:t xml:space="preserve">. </w:t>
+      </w:r>
+      <w:proofErr w:type="spellStart"/>
+      <w:r>
+        <w:t>Backend</w:t>
+      </w:r>
+      <w:proofErr w:type="spellEnd"/>
+      <w:r>
+        <w:t xml:space="preserve"> Readme.md har en detaljeret beskrivelse af REST </w:t>
+      </w:r>
+      <w:proofErr w:type="spellStart"/>
+      <w:r>
+        <w:t>API’et</w:t>
+      </w:r>
+      <w:proofErr w:type="spellEnd"/>
+      <w:r>
+        <w:t xml:space="preserve"> forskellige </w:t>
+      </w:r>
+      <w:proofErr w:type="spellStart"/>
+      <w:r>
+        <w:t>endpoints</w:t>
+      </w:r>
+      <w:proofErr w:type="spellEnd"/>
+      <w:r>
+        <w:t>.</w:t>
+      </w:r>
+    </w:p>
+    <w:p/>
+    <w:p>
+      <w:r>
+        <w:t>Til projektet er der også lavet en domænemodel, aktivitetsdiagram og ER-diagram, som skal hjælpe en ny udvikler med at forstå konceptet og relationerne mellem objekterne.</w:t>
+      </w:r>
+    </w:p>
+    <w:p/>
+    <w:p>
+      <w:pPr>
+        <w:jc w:val="center"/>
+      </w:pPr>
+      <w:r>
+        <w:rPr>
+          <w:noProof/>
+        </w:rPr>
+        <w:drawing>
+          <wp:inline distT="0" distB="0" distL="0" distR="0" wp14:anchorId="0B24E2BC" wp14:editId="35332029">
+            <wp:extent cx="2116666" cy="5049252"/>
+            <wp:effectExtent l="0" t="0" r="4445" b="5715"/>
+            <wp:docPr id="1" name="Billede 1"/>
+            <wp:cNvGraphicFramePr>
+              <a:graphicFrameLocks xmlns:a="http://schemas.openxmlformats.org/drawingml/2006/main" noChangeAspect="1"/>
+            </wp:cNvGraphicFramePr>
+            <a:graphic xmlns:a="http://schemas.openxmlformats.org/drawingml/2006/main">
+              <a:graphicData uri="http://schemas.openxmlformats.org/drawingml/2006/picture">
+                <pic:pic xmlns:pic="http://schemas.openxmlformats.org/drawingml/2006/picture">
+                  <pic:nvPicPr>
+                    <pic:cNvPr id="1" name="Billede 1"/>
+                    <pic:cNvPicPr/>
+                  </pic:nvPicPr>
+                  <pic:blipFill>
+                    <a:blip r:embed="rId7">
+                      <a:extLst>
+                        <a:ext uri="{28A0092B-C50C-407E-A947-70E740481C1C}">
+                          <a14:useLocalDpi xmlns:a14="http://schemas.microsoft.com/office/drawing/2010/main" val="0"/>
+                        </a:ext>
+                      </a:extLst>
+                    </a:blip>
+                    <a:stretch>
+                      <a:fillRect/>
+                    </a:stretch>
+                  </pic:blipFill>
+                  <pic:spPr>
+                    <a:xfrm>
+                      <a:off x="0" y="0"/>
+                      <a:ext cx="2133831" cy="5090198"/>
+                    </a:xfrm>
+                    <a:prstGeom prst="rect">
+                      <a:avLst/>
+                    </a:prstGeom>
+                  </pic:spPr>
+                </pic:pic>
+              </a:graphicData>
+            </a:graphic>
+          </wp:inline>
+        </w:drawing>
+      </w:r>
+    </w:p>
+    <w:p/>
+    <w:p>
+      <w:pPr>
+        <w:jc w:val="center"/>
+      </w:pPr>
+      <w:r>
+        <w:rPr>
+          <w:noProof/>
+        </w:rPr>
+        <w:lastRenderedPageBreak/>
+        <w:drawing>
+          <wp:inline distT="0" distB="0" distL="0" distR="0" wp14:anchorId="6FC7423B" wp14:editId="453326F5">
+            <wp:extent cx="4715934" cy="4116223"/>
+            <wp:effectExtent l="0" t="0" r="0" b="0"/>
+            <wp:docPr id="2" name="Billede 2"/>
+            <wp:cNvGraphicFramePr>
+              <a:graphicFrameLocks xmlns:a="http://schemas.openxmlformats.org/drawingml/2006/main" noChangeAspect="1"/>
+            </wp:cNvGraphicFramePr>
+            <a:graphic xmlns:a="http://schemas.openxmlformats.org/drawingml/2006/main">
+              <a:graphicData uri="http://schemas.openxmlformats.org/drawingml/2006/picture">
+                <pic:pic xmlns:pic="http://schemas.openxmlformats.org/drawingml/2006/picture">
+                  <pic:nvPicPr>
+                    <pic:cNvPr id="2" name="Billede 2"/>
+                    <pic:cNvPicPr/>
+                  </pic:nvPicPr>
+                  <pic:blipFill>
+                    <a:blip r:embed="rId8" cstate="print">
+                      <a:extLst>
+                        <a:ext uri="{28A0092B-C50C-407E-A947-70E740481C1C}">
+                          <a14:useLocalDpi xmlns:a14="http://schemas.microsoft.com/office/drawing/2010/main" val="0"/>
+                        </a:ext>
+                      </a:extLst>
+                    </a:blip>
+                    <a:stretch>
+                      <a:fillRect/>
+                    </a:stretch>
+                  </pic:blipFill>
+                  <pic:spPr>
+                    <a:xfrm>
+                      <a:off x="0" y="0"/>
+                      <a:ext cx="4760481" cy="4155105"/>
+                    </a:xfrm>
+                    <a:prstGeom prst="rect">
+                      <a:avLst/>
+                    </a:prstGeom>
+                  </pic:spPr>
+                </pic:pic>
+              </a:graphicData>
+            </a:graphic>
+          </wp:inline>
+        </w:drawing>
+      </w:r>
+    </w:p>
+    <w:p>
+      <w:pPr>
+        <w:jc w:val="center"/>
+      </w:pPr>
+    </w:p>
+    <w:p>
+      <w:pPr>
+        <w:jc w:val="center"/>
+      </w:pPr>
+      <w:r>
+        <w:t>ER-Diagram</w:t>
+      </w:r>
+    </w:p>
+    <w:p>
+      <w:pPr>
+        <w:jc w:val="center"/>
+      </w:pPr>
+      <w:r>
+        <w:rPr>
+          <w:noProof/>
+        </w:rPr>
+        <w:drawing>
+          <wp:inline distT="0" distB="0" distL="0" distR="0" wp14:anchorId="746EFAA6" wp14:editId="298BD782">
+            <wp:extent cx="4707467" cy="4038007"/>
+            <wp:effectExtent l="0" t="0" r="4445" b="635"/>
+            <wp:docPr id="3" name="Billede 3"/>
+            <wp:cNvGraphicFramePr>
+              <a:graphicFrameLocks xmlns:a="http://schemas.openxmlformats.org/drawingml/2006/main" noChangeAspect="1"/>
+            </wp:cNvGraphicFramePr>
+            <a:graphic xmlns:a="http://schemas.openxmlformats.org/drawingml/2006/main">
+              <a:graphicData uri="http://schemas.openxmlformats.org/drawingml/2006/picture">
+                <pic:pic xmlns:pic="http://schemas.openxmlformats.org/drawingml/2006/picture">
+                  <pic:nvPicPr>
+                    <pic:cNvPr id="3" name="Billede 3"/>
+                    <pic:cNvPicPr/>
+                  </pic:nvPicPr>
+                  <pic:blipFill>
+                    <a:blip r:embed="rId9">
+                      <a:extLst>
+                        <a:ext uri="{28A0092B-C50C-407E-A947-70E740481C1C}">
+                          <a14:useLocalDpi xmlns:a14="http://schemas.microsoft.com/office/drawing/2010/main" val="0"/>
+                        </a:ext>
+                      </a:extLst>
+                    </a:blip>
+                    <a:stretch>
+                      <a:fillRect/>
+                    </a:stretch>
+                  </pic:blipFill>
+                  <pic:spPr>
+                    <a:xfrm>
+                      <a:off x="0" y="0"/>
+                      <a:ext cx="4708102" cy="4038552"/>
+                    </a:xfrm>
+                    <a:prstGeom prst="rect">
+                      <a:avLst/>
+                    </a:prstGeom>
+                  </pic:spPr>
+                </pic:pic>
+              </a:graphicData>
+            </a:graphic>
+          </wp:inline>
+        </w:drawing>
+      </w:r>
+    </w:p>
     <w:sectPr>
-      <w:pgSz w:w="11901" w:h="16817"/>
+      <w:pgSz w:w="11901" w:h="16840"/>
       <w:pgMar w:top="1701" w:right="1134" w:bottom="1701" w:left="1134" w:header="709" w:footer="709" w:gutter="0"/>
       <w:cols w:space="708"/>
       <w:docGrid w:linePitch="360"/>
     </w:sectPr>
   </w:body>
 </w:document>
+</file>
+
+<file path=word/numbering.xml><?xml version="1.0" encoding="utf-8"?>
+<w:numbering xmlns:wpc="http://schemas.microsoft.com/office/word/2010/wordprocessingCanvas" xmlns:cx="http://schemas.microsoft.com/office/drawing/2014/chartex" xmlns:cx1="http://schemas.microsoft.com/office/drawing/2015/9/8/chartex" xmlns:cx2="http://schemas.microsoft.com/office/drawing/2015/10/21/chartex" xmlns:cx3="http://schemas.microsoft.com/office/drawing/2016/5/9/chartex" xmlns:cx4="http://schemas.microsoft.com/office/drawing/2016/5/10/chartex" xmlns:cx5="http://schemas.microsoft.com/office/drawing/2016/5/11/chartex" xmlns:cx6="http://schemas.microsoft.com/office/drawing/2016/5/12/chartex" xmlns:cx7="http://schemas.microsoft.com/office/drawing/2016/5/13/chartex" xmlns:cx8="http://schemas.microsoft.com/office/drawing/2016/5/14/chartex" xmlns:mc="http://schemas.openxmlformats.org/markup-compatibility/2006" xmlns:aink="http://schemas.microsoft.com/office/drawing/2016/ink" xmlns:am3d="http://schemas.microsoft.com/office/drawing/2017/model3d" xmlns:o="urn:schemas-microsoft-com:office:office" xmlns:r="http://schemas.openxmlformats.org/officeDocument/2006/relationships" xmlns:m="http://schemas.openxmlformats.org/officeDocument/2006/math" xmlns:v="urn:schemas-microsoft-com:vml" xmlns:wp14="http://schemas.microsoft.com/office/word/2010/wordprocessingDrawing" xmlns:wp="http://schemas.openxmlformats.org/drawingml/2006/wordprocessingDrawing" xmlns:w10="urn:schemas-microsoft-com:office:word" xmlns:w="http://schemas.openxmlformats.org/wordprocessingml/2006/main" xmlns:w14="http://schemas.microsoft.com/office/word/2010/wordml" xmlns:w15="http://schemas.microsoft.com/office/word/2012/wordml" xmlns:w16cex="http://schemas.microsoft.com/office/word/2018/wordml/cex" xmlns:w16cid="http://schemas.microsoft.com/office/word/2016/wordml/cid" xmlns:w16="http://schemas.microsoft.com/office/word/2018/wordml" xmlns:w16sdtdh="http://schemas.microsoft.com/office/word/2020/wordml/sdtdatahash" xmlns:w16se="http://schemas.microsoft.com/office/word/2015/wordml/symex" xmlns:wpg="http://schemas.microsoft.com/office/word/2010/wordprocessingGroup" xmlns:wpi="http://schemas.microsoft.com/office/word/2010/wordprocessingInk" xmlns:wne="http://schemas.microsoft.com/office/word/2006/wordml" xmlns:wps="http://schemas.microsoft.com/office/word/2010/wordprocessingShape" mc:Ignorable="w14 w15 w16se w16cid w16 w16cex w16sdtdh wp14">
+  <w:abstractNum w:abstractNumId="0" w15:restartNumberingAfterBreak="0">
+    <w:nsid w:val="416916A5"/>
+    <w:multiLevelType w:val="hybridMultilevel"/>
+    <w:tmpl w:val="EE90A4D4"/>
+    <w:lvl w:ilvl="0" w:tplc="382A127E">
+      <w:numFmt w:val="bullet"/>
+      <w:lvlText w:val="-"/>
+      <w:lvlJc w:val="left"/>
+      <w:pPr>
+        <w:ind w:left="720" w:hanging="360"/>
+      </w:pPr>
+      <w:rPr>
+        <w:rFonts w:ascii="Calibri" w:eastAsiaTheme="minorHAnsi" w:hAnsi="Calibri" w:cs="Calibri" w:hint="default"/>
+      </w:rPr>
+    </w:lvl>
+    <w:lvl w:ilvl="1" w:tplc="04060003" w:tentative="1">
+      <w:start w:val="1"/>
+      <w:numFmt w:val="bullet"/>
+      <w:lvlText w:val="o"/>
+      <w:lvlJc w:val="left"/>
+      <w:pPr>
+        <w:ind w:left="1440" w:hanging="360"/>
+      </w:pPr>
+      <w:rPr>
+        <w:rFonts w:ascii="Courier New" w:hAnsi="Courier New" w:cs="Courier New" w:hint="default"/>
+      </w:rPr>
+    </w:lvl>
+    <w:lvl w:ilvl="2" w:tplc="04060005" w:tentative="1">
+      <w:start w:val="1"/>
+      <w:numFmt w:val="bullet"/>
+      <w:lvlText w:val=""/>
+      <w:lvlJc w:val="left"/>
+      <w:pPr>
+        <w:ind w:left="2160" w:hanging="360"/>
+      </w:pPr>
+      <w:rPr>
+        <w:rFonts w:ascii="Wingdings" w:hAnsi="Wingdings" w:hint="default"/>
+      </w:rPr>
+    </w:lvl>
+    <w:lvl w:ilvl="3" w:tplc="04060001" w:tentative="1">
+      <w:start w:val="1"/>
+      <w:numFmt w:val="bullet"/>
+      <w:lvlText w:val=""/>
+      <w:lvlJc w:val="left"/>
+      <w:pPr>
+        <w:ind w:left="2880" w:hanging="360"/>
+      </w:pPr>
+      <w:rPr>
+        <w:rFonts w:ascii="Symbol" w:hAnsi="Symbol" w:hint="default"/>
+      </w:rPr>
+    </w:lvl>
+    <w:lvl w:ilvl="4" w:tplc="04060003" w:tentative="1">
+      <w:start w:val="1"/>
+      <w:numFmt w:val="bullet"/>
+      <w:lvlText w:val="o"/>
+      <w:lvlJc w:val="left"/>
+      <w:pPr>
+        <w:ind w:left="3600" w:hanging="360"/>
+      </w:pPr>
+      <w:rPr>
+        <w:rFonts w:ascii="Courier New" w:hAnsi="Courier New" w:cs="Courier New" w:hint="default"/>
+      </w:rPr>
+    </w:lvl>
+    <w:lvl w:ilvl="5" w:tplc="04060005" w:tentative="1">
+      <w:start w:val="1"/>
+      <w:numFmt w:val="bullet"/>
+      <w:lvlText w:val=""/>
+      <w:lvlJc w:val="left"/>
+      <w:pPr>
+        <w:ind w:left="4320" w:hanging="360"/>
+      </w:pPr>
+      <w:rPr>
+        <w:rFonts w:ascii="Wingdings" w:hAnsi="Wingdings" w:hint="default"/>
+      </w:rPr>
+    </w:lvl>
+    <w:lvl w:ilvl="6" w:tplc="04060001" w:tentative="1">
+      <w:start w:val="1"/>
+      <w:numFmt w:val="bullet"/>
+      <w:lvlText w:val=""/>
+      <w:lvlJc w:val="left"/>
+      <w:pPr>
+        <w:ind w:left="5040" w:hanging="360"/>
+      </w:pPr>
+      <w:rPr>
+        <w:rFonts w:ascii="Symbol" w:hAnsi="Symbol" w:hint="default"/>
+      </w:rPr>
+    </w:lvl>
+    <w:lvl w:ilvl="7" w:tplc="04060003" w:tentative="1">
+      <w:start w:val="1"/>
+      <w:numFmt w:val="bullet"/>
+      <w:lvlText w:val="o"/>
+      <w:lvlJc w:val="left"/>
+      <w:pPr>
+        <w:ind w:left="5760" w:hanging="360"/>
+      </w:pPr>
+      <w:rPr>
+        <w:rFonts w:ascii="Courier New" w:hAnsi="Courier New" w:cs="Courier New" w:hint="default"/>
+      </w:rPr>
+    </w:lvl>
+    <w:lvl w:ilvl="8" w:tplc="04060005" w:tentative="1">
+      <w:start w:val="1"/>
+      <w:numFmt w:val="bullet"/>
+      <w:lvlText w:val=""/>
+      <w:lvlJc w:val="left"/>
+      <w:pPr>
+        <w:ind w:left="6480" w:hanging="360"/>
+      </w:pPr>
+      <w:rPr>
+        <w:rFonts w:ascii="Wingdings" w:hAnsi="Wingdings" w:hint="default"/>
+      </w:rPr>
+    </w:lvl>
+  </w:abstractNum>
+  <w:num w:numId="1">
+    <w:abstractNumId w:val="0"/>
+  </w:num>
+</w:numbering>
 </file>
 
 <file path=word/styles.xml><?xml version="1.0" encoding="utf-8"?>
@@ -3003,6 +3674,52 @@
     <w:basedOn w:val="Standardskrifttypeiafsnit"/>
     <w:rsid w:val="006874DF"/>
   </w:style>
+  <w:style w:type="paragraph" w:styleId="Listeafsnit">
+    <w:name w:val="List Paragraph"/>
+    <w:basedOn w:val="Normal"/>
+    <w:uiPriority w:val="34"/>
+    <w:qFormat/>
+    <w:rsid w:val="009D222C"/>
+    <w:pPr>
+      <w:ind w:left="720"/>
+      <w:contextualSpacing/>
+    </w:pPr>
+  </w:style>
+  <w:style w:type="character" w:styleId="Hyperlink">
+    <w:name w:val="Hyperlink"/>
+    <w:basedOn w:val="Standardskrifttypeiafsnit"/>
+    <w:uiPriority w:val="99"/>
+    <w:unhideWhenUsed/>
+    <w:rsid w:val="003A594E"/>
+    <w:rPr>
+      <w:color w:val="0563C1" w:themeColor="hyperlink"/>
+      <w:u w:val="single"/>
+    </w:rPr>
+  </w:style>
+  <w:style w:type="character" w:styleId="Ulstomtale">
+    <w:name w:val="Unresolved Mention"/>
+    <w:basedOn w:val="Standardskrifttypeiafsnit"/>
+    <w:uiPriority w:val="99"/>
+    <w:semiHidden/>
+    <w:unhideWhenUsed/>
+    <w:rsid w:val="003A594E"/>
+    <w:rPr>
+      <w:color w:val="605E5C"/>
+      <w:shd w:val="clear" w:color="auto" w:fill="E1DFDD"/>
+    </w:rPr>
+  </w:style>
+  <w:style w:type="character" w:styleId="BesgtLink">
+    <w:name w:val="FollowedHyperlink"/>
+    <w:basedOn w:val="Standardskrifttypeiafsnit"/>
+    <w:uiPriority w:val="99"/>
+    <w:semiHidden/>
+    <w:unhideWhenUsed/>
+    <w:rsid w:val="00D26D14"/>
+    <w:rPr>
+      <w:color w:val="954F72" w:themeColor="followedHyperlink"/>
+      <w:u w:val="single"/>
+    </w:rPr>
+  </w:style>
 </w:styles>
 </file>
 

</xml_diff>